<commit_message>
reference + text changes pushed
</commit_message>
<xml_diff>
--- a/IT Technologies file/A2 IT technology Machine Learning_REVIEWED_TP.docx
+++ b/IT Technologies file/A2 IT technology Machine Learning_REVIEWED_TP.docx
@@ -4,6 +4,9 @@
   <w:body>
     <w:sdt>
       <w:sdtPr>
+        <w:rPr>
+          <w:lang w:val="en-US" w:eastAsia="en-US"/>
+        </w:rPr>
         <w:id w:val="-654833485"/>
         <w:docPartObj>
           <w:docPartGallery w:val="Cover Pages"/>
@@ -13,7 +16,6 @@
       <w:sdtEndPr>
         <w:rPr>
           <w:color w:val="4472C4" w:themeColor="accent1"/>
-          <w:lang w:val="en-US" w:eastAsia="en-US"/>
         </w:rPr>
       </w:sdtEndPr>
       <w:sdtContent>
@@ -50,6 +52,7 @@
                 <w:dataBinding w:prefixMappings="xmlns:ns0='http://schemas.openxmlformats.org/officeDocument/2006/extended-properties'" w:xpath="/ns0:Properties[1]/ns0:Company[1]" w:storeItemID="{6668398D-A668-4E3E-A5EB-62B293D839F1}"/>
                 <w:text/>
               </w:sdtPr>
+              <w:sdtEndPr/>
               <w:sdtContent>
                 <w:tc>
                   <w:tcPr>
@@ -103,6 +106,7 @@
                   <w:dataBinding w:prefixMappings="xmlns:ns0='http://schemas.openxmlformats.org/package/2006/metadata/core-properties' xmlns:ns1='http://purl.org/dc/elements/1.1/'" w:xpath="/ns0:coreProperties[1]/ns1:title[1]" w:storeItemID="{6C3C8BC8-F283-45AE-878A-BAB7291924A1}"/>
                   <w:text/>
                 </w:sdtPr>
+                <w:sdtEndPr/>
                 <w:sdtContent>
                   <w:p>
                     <w:pPr>
@@ -145,6 +149,7 @@
                 <w:dataBinding w:prefixMappings="xmlns:ns0='http://schemas.openxmlformats.org/package/2006/metadata/core-properties' xmlns:ns1='http://purl.org/dc/elements/1.1/'" w:xpath="/ns0:coreProperties[1]/ns1:subject[1]" w:storeItemID="{6C3C8BC8-F283-45AE-878A-BAB7291924A1}"/>
                 <w:text/>
               </w:sdtPr>
+              <w:sdtEndPr/>
               <w:sdtContent>
                 <w:tc>
                   <w:tcPr>
@@ -213,6 +218,7 @@
                   <w:dataBinding w:prefixMappings="xmlns:ns0='http://schemas.openxmlformats.org/package/2006/metadata/core-properties' xmlns:ns1='http://purl.org/dc/elements/1.1/'" w:xpath="/ns0:coreProperties[1]/ns1:creator[1]" w:storeItemID="{6C3C8BC8-F283-45AE-878A-BAB7291924A1}"/>
                   <w:text/>
                 </w:sdtPr>
+                <w:sdtEndPr/>
                 <w:sdtContent>
                   <w:p>
                     <w:pPr>
@@ -273,6 +279,7 @@
                     <w:calendar w:val="gregorian"/>
                   </w:date>
                 </w:sdtPr>
+                <w:sdtEndPr/>
                 <w:sdtContent>
                   <w:p>
                     <w:pPr>
@@ -337,6 +344,13 @@
     </w:p>
     <w:sdt>
       <w:sdtPr>
+        <w:rPr>
+          <w:rFonts w:asciiTheme="minorHAnsi" w:eastAsiaTheme="minorEastAsia" w:hAnsiTheme="minorHAnsi" w:cstheme="minorBidi"/>
+          <w:color w:val="auto"/>
+          <w:sz w:val="22"/>
+          <w:szCs w:val="22"/>
+          <w:lang w:val="en-AU" w:eastAsia="en-AU"/>
+        </w:rPr>
         <w:id w:val="1832410329"/>
         <w:docPartObj>
           <w:docPartGallery w:val="Table of Contents"/>
@@ -345,14 +359,9 @@
       </w:sdtPr>
       <w:sdtEndPr>
         <w:rPr>
-          <w:rFonts w:asciiTheme="minorHAnsi" w:eastAsiaTheme="minorEastAsia" w:hAnsiTheme="minorHAnsi" w:cstheme="minorBidi"/>
           <w:b/>
           <w:bCs/>
           <w:noProof/>
-          <w:color w:val="auto"/>
-          <w:sz w:val="22"/>
-          <w:szCs w:val="22"/>
-          <w:lang w:val="en-AU" w:eastAsia="en-AU"/>
         </w:rPr>
       </w:sdtEndPr>
       <w:sdtContent>
@@ -366,7 +375,7 @@
         </w:p>
         <w:p>
           <w:pPr>
-            <w:pStyle w:val="TOC2"/>
+            <w:pStyle w:val="TOC1"/>
             <w:tabs>
               <w:tab w:val="right" w:leader="dot" w:pos="9350"/>
             </w:tabs>
@@ -383,7 +392,7 @@
           <w:r>
             <w:fldChar w:fldCharType="separate"/>
           </w:r>
-          <w:hyperlink w:anchor="_Toc84940815" w:history="1">
+          <w:hyperlink w:anchor="_Toc85115297" w:history="1">
             <w:r>
               <w:rPr>
                 <w:rStyle w:val="Hyperlink"/>
@@ -411,7 +420,7 @@
                 <w:noProof/>
                 <w:webHidden/>
               </w:rPr>
-              <w:instrText xml:space="preserve"> PAGEREF _Toc84940815 \h </w:instrText>
+              <w:instrText xml:space="preserve"> PAGEREF _Toc85115297 \h </w:instrText>
             </w:r>
             <w:r>
               <w:rPr>
@@ -452,7 +461,7 @@
               <w:noProof/>
             </w:rPr>
           </w:pPr>
-          <w:hyperlink w:anchor="_Toc84940816" w:history="1">
+          <w:hyperlink w:anchor="_Toc85115298" w:history="1">
             <w:r>
               <w:rPr>
                 <w:rStyle w:val="Hyperlink"/>
@@ -480,7 +489,7 @@
                 <w:noProof/>
                 <w:webHidden/>
               </w:rPr>
-              <w:instrText xml:space="preserve"> PAGEREF _Toc84940816 \h </w:instrText>
+              <w:instrText xml:space="preserve"> PAGEREF _Toc85115298 \h </w:instrText>
             </w:r>
             <w:r>
               <w:rPr>
@@ -521,7 +530,7 @@
               <w:noProof/>
             </w:rPr>
           </w:pPr>
-          <w:hyperlink w:anchor="_Toc84940817" w:history="1">
+          <w:hyperlink w:anchor="_Toc85115299" w:history="1">
             <w:r>
               <w:rPr>
                 <w:rStyle w:val="Hyperlink"/>
@@ -549,7 +558,7 @@
                 <w:noProof/>
                 <w:webHidden/>
               </w:rPr>
-              <w:instrText xml:space="preserve"> PAGEREF _Toc84940817 \h </w:instrText>
+              <w:instrText xml:space="preserve"> PAGEREF _Toc85115299 \h </w:instrText>
             </w:r>
             <w:r>
               <w:rPr>
@@ -590,7 +599,7 @@
               <w:noProof/>
             </w:rPr>
           </w:pPr>
-          <w:hyperlink w:anchor="_Toc84940818" w:history="1">
+          <w:hyperlink w:anchor="_Toc85115300" w:history="1">
             <w:r>
               <w:rPr>
                 <w:rStyle w:val="Hyperlink"/>
@@ -618,7 +627,7 @@
                 <w:noProof/>
                 <w:webHidden/>
               </w:rPr>
-              <w:instrText xml:space="preserve"> PAGEREF _Toc84940818 \h </w:instrText>
+              <w:instrText xml:space="preserve"> PAGEREF _Toc85115300 \h </w:instrText>
             </w:r>
             <w:r>
               <w:rPr>
@@ -659,7 +668,7 @@
               <w:noProof/>
             </w:rPr>
           </w:pPr>
-          <w:hyperlink w:anchor="_Toc84940819" w:history="1">
+          <w:hyperlink w:anchor="_Toc85115301" w:history="1">
             <w:r>
               <w:rPr>
                 <w:rStyle w:val="Hyperlink"/>
@@ -687,7 +696,7 @@
                 <w:noProof/>
                 <w:webHidden/>
               </w:rPr>
-              <w:instrText xml:space="preserve"> PAGEREF _Toc84940819 \h </w:instrText>
+              <w:instrText xml:space="preserve"> PAGEREF _Toc85115301 \h </w:instrText>
             </w:r>
             <w:r>
               <w:rPr>
@@ -707,7 +716,7 @@
                 <w:noProof/>
                 <w:webHidden/>
               </w:rPr>
-              <w:t>6</w:t>
+              <w:t>5</w:t>
             </w:r>
             <w:r>
               <w:rPr>
@@ -720,7 +729,7 @@
         </w:p>
         <w:p>
           <w:pPr>
-            <w:pStyle w:val="TOC2"/>
+            <w:pStyle w:val="TOC1"/>
             <w:tabs>
               <w:tab w:val="right" w:leader="dot" w:pos="9350"/>
             </w:tabs>
@@ -728,12 +737,11 @@
               <w:noProof/>
             </w:rPr>
           </w:pPr>
-          <w:hyperlink w:anchor="_Toc84940820" w:history="1">
+          <w:hyperlink w:anchor="_Toc85115302" w:history="1">
             <w:r>
               <w:rPr>
                 <w:rStyle w:val="Hyperlink"/>
                 <w:noProof/>
-                <w:lang w:val="en"/>
               </w:rPr>
               <w:t>References</w:t>
             </w:r>
@@ -756,7 +764,7 @@
                 <w:noProof/>
                 <w:webHidden/>
               </w:rPr>
-              <w:instrText xml:space="preserve"> PAGEREF _Toc84940820 \h </w:instrText>
+              <w:instrText xml:space="preserve"> PAGEREF _Toc85115302 \h </w:instrText>
             </w:r>
             <w:r>
               <w:rPr>
@@ -807,7 +815,6 @@
         <w:p/>
       </w:sdtContent>
     </w:sdt>
-    <w:bookmarkStart w:id="0" w:name="_Toc84940815" w:displacedByCustomXml="prev"/>
     <w:p>
       <w:pPr>
         <w:pStyle w:val="Heading2"/>
@@ -931,11 +938,12 @@
     </w:p>
     <w:p>
       <w:pPr>
-        <w:pStyle w:val="Heading2"/>
-        <w:rPr>
-          <w:lang w:val="en"/>
-        </w:rPr>
-      </w:pPr>
+        <w:pStyle w:val="Heading1"/>
+        <w:rPr>
+          <w:lang w:val="en"/>
+        </w:rPr>
+      </w:pPr>
+      <w:bookmarkStart w:id="0" w:name="_Toc85115297"/>
       <w:r>
         <w:rPr>
           <w:lang w:val="en"/>
@@ -976,16 +984,58 @@
           <w:color w:val="000000"/>
           <w:shd w:val="clear" w:color="auto" w:fill="FFFFFF"/>
         </w:rPr>
-        <w:t>”</w:t>
-      </w:r>
-      <w:r>
-        <w:rPr>
-          <w:rStyle w:val="FootnoteReference"/>
-          <w:color w:val="000000"/>
-          <w:shd w:val="clear" w:color="auto" w:fill="FFFFFF"/>
-        </w:rPr>
-        <w:footnoteReference w:id="1"/>
-      </w:r>
+        <w:t xml:space="preserve">” </w:t>
+      </w:r>
+      <w:sdt>
+        <w:sdtPr>
+          <w:rPr>
+            <w:color w:val="000000"/>
+            <w:shd w:val="clear" w:color="auto" w:fill="FFFFFF"/>
+          </w:rPr>
+          <w:id w:val="326572207"/>
+          <w:citation/>
+        </w:sdtPr>
+        <w:sdtContent>
+          <w:r>
+            <w:rPr>
+              <w:color w:val="000000"/>
+              <w:shd w:val="clear" w:color="auto" w:fill="FFFFFF"/>
+            </w:rPr>
+            <w:fldChar w:fldCharType="begin"/>
+          </w:r>
+          <w:r>
+            <w:rPr>
+              <w:color w:val="000000"/>
+              <w:shd w:val="clear" w:color="auto" w:fill="FFFFFF"/>
+              <w:lang w:val="en-US"/>
+            </w:rPr>
+            <w:instrText xml:space="preserve"> CITATION JNi19 \l 1033 </w:instrText>
+          </w:r>
+          <w:r>
+            <w:rPr>
+              <w:color w:val="000000"/>
+              <w:shd w:val="clear" w:color="auto" w:fill="FFFFFF"/>
+            </w:rPr>
+            <w:fldChar w:fldCharType="separate"/>
+          </w:r>
+          <w:r>
+            <w:rPr>
+              <w:noProof/>
+              <w:color w:val="000000"/>
+              <w:shd w:val="clear" w:color="auto" w:fill="FFFFFF"/>
+              <w:lang w:val="en-US"/>
+            </w:rPr>
+            <w:t>(J, et al., 2019)</w:t>
+          </w:r>
+          <w:r>
+            <w:rPr>
+              <w:color w:val="000000"/>
+              <w:shd w:val="clear" w:color="auto" w:fill="FFFFFF"/>
+            </w:rPr>
+            <w:fldChar w:fldCharType="end"/>
+          </w:r>
+        </w:sdtContent>
+      </w:sdt>
       <w:r>
         <w:rPr>
           <w:color w:val="000000"/>
@@ -1039,42 +1089,53 @@
         </w:rPr>
       </w:pPr>
       <w:r>
-        <w:t xml:space="preserve">As defined by </w:t>
-      </w:r>
-      <w:r>
-        <w:t xml:space="preserve">Prof </w:t>
-      </w:r>
-      <w:proofErr w:type="spellStart"/>
-      <w:r>
-        <w:t>Dalvinder</w:t>
-      </w:r>
-      <w:proofErr w:type="spellEnd"/>
-      <w:r>
-        <w:t xml:space="preserve"> Singh Grewal, PhD</w:t>
-      </w:r>
-      <w:r>
-        <w:t>;</w:t>
-      </w:r>
-      <w:r>
-        <w:t xml:space="preserve"> </w:t>
-      </w:r>
-      <w:r>
-        <w:t>“</w:t>
-      </w:r>
-      <w:r>
-        <w:t>Artificial Intelligence is the mechanical simulation system of collecting knowledge and information and processing intelligence of universe: (collating and interpreting) and disseminating it to the eligible in the form of actionable intelligence.</w:t>
-      </w:r>
-      <w:r>
-        <w:t>”</w:t>
-      </w:r>
-      <w:r>
-        <w:rPr>
-          <w:rStyle w:val="FootnoteReference"/>
-          <w:color w:val="000000"/>
-          <w:shd w:val="clear" w:color="auto" w:fill="FFFFFF"/>
-        </w:rPr>
-        <w:footnoteReference w:id="2"/>
-      </w:r>
+        <w:t>As defined by Prof Dalvinder Singh Grewal, PhD; “Artificial Intelligence is the mechanical simulation system of collecting knowledge and information and processing intelligence of universe: (collating and interpreting) and disseminating it to the eligible in the form of actionable intelligence”</w:t>
+      </w:r>
+      <w:sdt>
+        <w:sdtPr>
+          <w:id w:val="-2010892679"/>
+          <w:citation/>
+        </w:sdtPr>
+        <w:sdtContent>
+          <w:r>
+            <w:fldChar w:fldCharType="begin"/>
+          </w:r>
+          <w:r>
+            <w:rPr>
+              <w:rStyle w:val="FootnoteReference"/>
+              <w:color w:val="000000"/>
+              <w:shd w:val="clear" w:color="auto" w:fill="FFFFFF"/>
+              <w:lang w:val="en-US"/>
+            </w:rPr>
+            <w:instrText xml:space="preserve"> CITATION IOS21 \l 1033 </w:instrText>
+          </w:r>
+          <w:r>
+            <w:fldChar w:fldCharType="separate"/>
+          </w:r>
+          <w:r>
+            <w:rPr>
+              <w:rStyle w:val="FootnoteReference"/>
+              <w:noProof/>
+              <w:color w:val="000000"/>
+              <w:shd w:val="clear" w:color="auto" w:fill="FFFFFF"/>
+              <w:lang w:val="en-US"/>
+            </w:rPr>
+            <w:t xml:space="preserve"> </w:t>
+          </w:r>
+          <w:r>
+            <w:rPr>
+              <w:noProof/>
+              <w:color w:val="000000"/>
+              <w:shd w:val="clear" w:color="auto" w:fill="FFFFFF"/>
+              <w:lang w:val="en-US"/>
+            </w:rPr>
+            <w:t>(IOSR-JCE, 2021)</w:t>
+          </w:r>
+          <w:r>
+            <w:fldChar w:fldCharType="end"/>
+          </w:r>
+        </w:sdtContent>
+      </w:sdt>
       <w:r>
         <w:t xml:space="preserve">. It is the way by which a Machine collects, </w:t>
       </w:r>
@@ -1158,14 +1219,7 @@
           <w:rFonts w:ascii="Calibri" w:hAnsi="Calibri" w:cs="Calibri"/>
           <w:lang w:val="en"/>
         </w:rPr>
-        <w:t xml:space="preserve"> software and</w:t>
-      </w:r>
-      <w:r>
-        <w:rPr>
-          <w:rFonts w:ascii="Calibri" w:hAnsi="Calibri" w:cs="Calibri"/>
-          <w:lang w:val="en"/>
-        </w:rPr>
-        <w:t xml:space="preserve"> hardware</w:t>
+        <w:t xml:space="preserve"> software and hardware</w:t>
       </w:r>
       <w:r>
         <w:rPr>
@@ -1207,14 +1261,7 @@
           <w:rFonts w:ascii="Calibri" w:hAnsi="Calibri" w:cs="Calibri"/>
           <w:lang w:val="en"/>
         </w:rPr>
-        <w:t xml:space="preserve">. The main purpose of machine learning is to maximise the self-cognition of a machine with little to no human intervention. Unlike other types of artificial intelligence, machine learning does not require </w:t>
-      </w:r>
-      <w:r>
-        <w:rPr>
-          <w:rFonts w:ascii="Calibri" w:hAnsi="Calibri" w:cs="Calibri"/>
-          <w:lang w:val="en"/>
-        </w:rPr>
-        <w:t>intensive programming and it allows a machine to learn by itself.</w:t>
+        <w:t>. The main purpose of machine learning is to maximise the self-cognition of a machine with little to no human intervention. Unlike other types of artificial intelligence, machine learning does not require intensive programming and it allows a machine to learn by itself.</w:t>
       </w:r>
       <w:r>
         <w:rPr>
@@ -1231,7 +1278,7 @@
           <w:lang w:val="en"/>
         </w:rPr>
       </w:pPr>
-      <w:bookmarkStart w:id="1" w:name="_Toc84940816"/>
+      <w:bookmarkStart w:id="1" w:name="_Toc85115298"/>
       <w:r>
         <w:rPr>
           <w:lang w:val="en"/>
@@ -1259,14 +1306,64 @@
         </w:rPr>
         <w:t>The concept of Machine Learning falls into three differing categories</w:t>
       </w:r>
-      <w:r>
-        <w:rPr>
-          <w:rStyle w:val="FootnoteReference"/>
-          <w:rFonts w:ascii="Calibri" w:hAnsi="Calibri" w:cs="Calibri"/>
-          <w:lang w:val="en"/>
-        </w:rPr>
-        <w:footnoteReference w:id="3"/>
-      </w:r>
+      <w:sdt>
+        <w:sdtPr>
+          <w:rPr>
+            <w:rFonts w:ascii="Calibri" w:hAnsi="Calibri" w:cs="Calibri"/>
+            <w:lang w:val="en"/>
+          </w:rPr>
+          <w:id w:val="872964845"/>
+          <w:citation/>
+        </w:sdtPr>
+        <w:sdtContent>
+          <w:r>
+            <w:rPr>
+              <w:rFonts w:ascii="Calibri" w:hAnsi="Calibri" w:cs="Calibri"/>
+              <w:lang w:val="en"/>
+            </w:rPr>
+            <w:fldChar w:fldCharType="begin"/>
+          </w:r>
+          <w:r>
+            <w:rPr>
+              <w:rStyle w:val="FootnoteReference"/>
+              <w:rFonts w:ascii="Calibri" w:hAnsi="Calibri" w:cs="Calibri"/>
+              <w:lang w:val="en-US"/>
+            </w:rPr>
+            <w:instrText xml:space="preserve"> CITATION IBM21 \l 1033 </w:instrText>
+          </w:r>
+          <w:r>
+            <w:rPr>
+              <w:rFonts w:ascii="Calibri" w:hAnsi="Calibri" w:cs="Calibri"/>
+              <w:lang w:val="en"/>
+            </w:rPr>
+            <w:fldChar w:fldCharType="separate"/>
+          </w:r>
+          <w:r>
+            <w:rPr>
+              <w:rStyle w:val="FootnoteReference"/>
+              <w:rFonts w:ascii="Calibri" w:hAnsi="Calibri" w:cs="Calibri"/>
+              <w:noProof/>
+              <w:lang w:val="en-US"/>
+            </w:rPr>
+            <w:t xml:space="preserve"> </w:t>
+          </w:r>
+          <w:r>
+            <w:rPr>
+              <w:rFonts w:ascii="Calibri" w:hAnsi="Calibri" w:cs="Calibri"/>
+              <w:noProof/>
+              <w:lang w:val="en-US"/>
+            </w:rPr>
+            <w:t>(IBM, 2021)</w:t>
+          </w:r>
+          <w:r>
+            <w:rPr>
+              <w:rFonts w:ascii="Calibri" w:hAnsi="Calibri" w:cs="Calibri"/>
+              <w:lang w:val="en"/>
+            </w:rPr>
+            <w:fldChar w:fldCharType="end"/>
+          </w:r>
+        </w:sdtContent>
+      </w:sdt>
       <w:r>
         <w:rPr>
           <w:rFonts w:ascii="Calibri" w:hAnsi="Calibri" w:cs="Calibri"/>
@@ -1349,22 +1446,7 @@
           <w:rFonts w:ascii="Calibri" w:hAnsi="Calibri" w:cs="Calibri"/>
           <w:lang w:val="en"/>
         </w:rPr>
-        <w:t xml:space="preserve">An automated system capable of self-learning can predict the result of a </w:t>
-      </w:r>
-      <w:r>
-        <w:rPr>
-          <w:rFonts w:ascii="Calibri" w:hAnsi="Calibri" w:cs="Calibri"/>
-          <w:lang w:val="en"/>
-        </w:rPr>
-        <w:lastRenderedPageBreak/>
-        <w:t>situation, an event or a task based on the relevant information available. It uses historic data to fore</w:t>
-      </w:r>
-      <w:r>
-        <w:rPr>
-          <w:rFonts w:ascii="Calibri" w:hAnsi="Calibri" w:cs="Calibri"/>
-          <w:lang w:val="en"/>
-        </w:rPr>
-        <w:t>see the future.</w:t>
+        <w:t>An automated system capable of self-learning can predict the result of a situation, an event or a task based on the relevant information available. It uses historic data to foresee the future.</w:t>
       </w:r>
     </w:p>
     <w:p>
@@ -1456,14 +1538,64 @@
         </w:rPr>
         <w:t>etworks</w:t>
       </w:r>
-      <w:r>
-        <w:rPr>
-          <w:rStyle w:val="FootnoteReference"/>
-          <w:rFonts w:ascii="Calibri" w:hAnsi="Calibri" w:cs="Calibri"/>
-          <w:lang w:val="en"/>
-        </w:rPr>
-        <w:footnoteReference w:id="4"/>
-      </w:r>
+      <w:sdt>
+        <w:sdtPr>
+          <w:rPr>
+            <w:rFonts w:ascii="Calibri" w:hAnsi="Calibri" w:cs="Calibri"/>
+            <w:lang w:val="en"/>
+          </w:rPr>
+          <w:id w:val="325629642"/>
+          <w:citation/>
+        </w:sdtPr>
+        <w:sdtContent>
+          <w:r>
+            <w:rPr>
+              <w:rFonts w:ascii="Calibri" w:hAnsi="Calibri" w:cs="Calibri"/>
+              <w:lang w:val="en"/>
+            </w:rPr>
+            <w:fldChar w:fldCharType="begin"/>
+          </w:r>
+          <w:r>
+            <w:rPr>
+              <w:rStyle w:val="FootnoteReference"/>
+              <w:rFonts w:ascii="Calibri" w:hAnsi="Calibri" w:cs="Calibri"/>
+              <w:lang w:val="en-US"/>
+            </w:rPr>
+            <w:instrText xml:space="preserve"> CITATION IBM211 \l 1033 </w:instrText>
+          </w:r>
+          <w:r>
+            <w:rPr>
+              <w:rFonts w:ascii="Calibri" w:hAnsi="Calibri" w:cs="Calibri"/>
+              <w:lang w:val="en"/>
+            </w:rPr>
+            <w:fldChar w:fldCharType="separate"/>
+          </w:r>
+          <w:r>
+            <w:rPr>
+              <w:rStyle w:val="FootnoteReference"/>
+              <w:rFonts w:ascii="Calibri" w:hAnsi="Calibri" w:cs="Calibri"/>
+              <w:noProof/>
+              <w:lang w:val="en-US"/>
+            </w:rPr>
+            <w:t xml:space="preserve"> </w:t>
+          </w:r>
+          <w:r>
+            <w:rPr>
+              <w:rFonts w:ascii="Calibri" w:hAnsi="Calibri" w:cs="Calibri"/>
+              <w:noProof/>
+              <w:lang w:val="en-US"/>
+            </w:rPr>
+            <w:t>(IBM, 2021)</w:t>
+          </w:r>
+          <w:r>
+            <w:rPr>
+              <w:rFonts w:ascii="Calibri" w:hAnsi="Calibri" w:cs="Calibri"/>
+              <w:lang w:val="en"/>
+            </w:rPr>
+            <w:fldChar w:fldCharType="end"/>
+          </w:r>
+        </w:sdtContent>
+      </w:sdt>
       <w:r>
         <w:rPr>
           <w:rFonts w:ascii="Calibri" w:hAnsi="Calibri" w:cs="Calibri"/>
@@ -1497,14 +1629,7 @@
           <w:rFonts w:ascii="Calibri" w:hAnsi="Calibri" w:cs="Calibri"/>
           <w:lang w:val="en"/>
         </w:rPr>
-        <w:t>earning are currently some of the most advanced machine learning technologies and applica</w:t>
-      </w:r>
-      <w:r>
-        <w:rPr>
-          <w:rFonts w:ascii="Calibri" w:hAnsi="Calibri" w:cs="Calibri"/>
-          <w:lang w:val="en"/>
-        </w:rPr>
-        <w:t>tions.</w:t>
+        <w:t>earning are currently some of the most advanced machine learning technologies and applications.</w:t>
       </w:r>
       <w:r>
         <w:rPr>
@@ -1545,14 +1670,15 @@
           <w:rFonts w:ascii="Calibri" w:hAnsi="Calibri" w:cs="Calibri"/>
           <w:lang w:val="en"/>
         </w:rPr>
-        <w:t xml:space="preserve"> and extraction. This method reduces the time and resources needed to achieve the desired results. It also enables people who do not possess the knowledge or skills in machine learning </w:t>
-      </w:r>
-      <w:r>
-        <w:rPr>
-          <w:rFonts w:ascii="Calibri" w:hAnsi="Calibri" w:cs="Calibri"/>
-          <w:lang w:val="en"/>
-        </w:rPr>
-        <w:t>to apply this technology to their field of work.</w:t>
+        <w:t xml:space="preserve"> and extraction. This method reduces </w:t>
+      </w:r>
+      <w:r>
+        <w:rPr>
+          <w:rFonts w:ascii="Calibri" w:hAnsi="Calibri" w:cs="Calibri"/>
+          <w:lang w:val="en"/>
+        </w:rPr>
+        <w:lastRenderedPageBreak/>
+        <w:t>the time and resources needed to achieve the desired results. It also enables people who do not possess the knowledge or skills in machine learning to apply this technology to their field of work.</w:t>
       </w:r>
     </w:p>
     <w:p>
@@ -1621,14 +1747,7 @@
           <w:rFonts w:ascii="Calibri" w:hAnsi="Calibri" w:cs="Calibri"/>
           <w:lang w:val="en"/>
         </w:rPr>
-        <w:t xml:space="preserve">artificial neural networks are composed of nodes that compute </w:t>
-      </w:r>
-      <w:r>
-        <w:rPr>
-          <w:rFonts w:ascii="Calibri" w:hAnsi="Calibri" w:cs="Calibri"/>
-          <w:lang w:val="en"/>
-        </w:rPr>
-        <w:t>information</w:t>
+        <w:t>artificial neural networks are composed of nodes that compute information</w:t>
       </w:r>
       <w:r>
         <w:rPr>
@@ -1790,14 +1909,7 @@
           <w:rFonts w:ascii="Calibri" w:hAnsi="Calibri" w:cs="Calibri"/>
           <w:lang w:val="en"/>
         </w:rPr>
-        <w:t xml:space="preserve"> machine learning that enables the data from a particular task to</w:t>
-      </w:r>
-      <w:r>
-        <w:rPr>
-          <w:rFonts w:ascii="Calibri" w:hAnsi="Calibri" w:cs="Calibri"/>
-          <w:lang w:val="en"/>
-        </w:rPr>
-        <w:t xml:space="preserve"> be carried to another related task. This method provides the opportunity for a machine to gain more knowledge and experience, thus making it more effective in future tasks.</w:t>
+        <w:t xml:space="preserve"> machine learning that enables the data from a particular task to be carried to another related task. This method provides the opportunity for a machine to gain more knowledge and experience, thus making it more effective in future tasks.</w:t>
       </w:r>
       <w:r>
         <w:rPr>
@@ -1821,22 +1933,20 @@
           <w:lang w:val="en"/>
         </w:rPr>
       </w:pPr>
-      <w:bookmarkStart w:id="2" w:name="_Toc84940817"/>
+      <w:bookmarkStart w:id="2" w:name="_Toc85115299"/>
       <w:r>
         <w:rPr>
           <w:lang w:val="en"/>
         </w:rPr>
         <w:t xml:space="preserve">How does a Machine </w:t>
       </w:r>
-      <w:proofErr w:type="gramStart"/>
-      <w:r>
-        <w:rPr>
-          <w:lang w:val="en"/>
-        </w:rPr>
-        <w:t>learn</w:t>
-      </w:r>
       <w:bookmarkEnd w:id="2"/>
-      <w:proofErr w:type="gramEnd"/>
+      <w:r>
+        <w:rPr>
+          <w:lang w:val="en"/>
+        </w:rPr>
+        <w:t>learn?</w:t>
+      </w:r>
     </w:p>
     <w:p>
       <w:pPr>
@@ -1855,21 +1965,7 @@
           <w:rFonts w:ascii="Calibri" w:hAnsi="Calibri" w:cs="Calibri"/>
           <w:lang w:val="en"/>
         </w:rPr>
-        <w:t>D</w:t>
-      </w:r>
-      <w:r>
-        <w:rPr>
-          <w:rFonts w:ascii="Calibri" w:hAnsi="Calibri" w:cs="Calibri"/>
-          <w:lang w:val="en"/>
-        </w:rPr>
-        <w:t>ata</w:t>
-      </w:r>
-      <w:r>
-        <w:rPr>
-          <w:rFonts w:ascii="Calibri" w:hAnsi="Calibri" w:cs="Calibri"/>
-          <w:lang w:val="en"/>
-        </w:rPr>
-        <w:t xml:space="preserve"> and algorithms are the two main </w:t>
+        <w:t xml:space="preserve">Data and algorithms are the two main </w:t>
       </w:r>
       <w:r>
         <w:rPr>
@@ -1883,14 +1979,7 @@
           <w:rFonts w:ascii="Calibri" w:hAnsi="Calibri" w:cs="Calibri"/>
           <w:lang w:val="en"/>
         </w:rPr>
-        <w:t xml:space="preserve">of machine learning technology. </w:t>
-      </w:r>
-      <w:r>
-        <w:rPr>
-          <w:rFonts w:ascii="Calibri" w:hAnsi="Calibri" w:cs="Calibri"/>
-          <w:lang w:val="en"/>
-        </w:rPr>
-        <w:t>The sophistication of</w:t>
+        <w:t>of machine learning technology. The sophistication of</w:t>
       </w:r>
       <w:r>
         <w:rPr>
@@ -1918,14 +2007,7 @@
           <w:rFonts w:ascii="Calibri" w:hAnsi="Calibri" w:cs="Calibri"/>
           <w:lang w:val="en"/>
         </w:rPr>
-        <w:t xml:space="preserve"> determine</w:t>
-      </w:r>
-      <w:r>
-        <w:rPr>
-          <w:rFonts w:ascii="Calibri" w:hAnsi="Calibri" w:cs="Calibri"/>
-          <w:lang w:val="en"/>
-        </w:rPr>
-        <w:t xml:space="preserve"> the path a machine will follow while training itself</w:t>
+        <w:t xml:space="preserve"> determine the path a machine will follow while training itself</w:t>
       </w:r>
       <w:r>
         <w:rPr>
@@ -1967,28 +2049,7 @@
           <w:rFonts w:ascii="Calibri" w:hAnsi="Calibri" w:cs="Calibri"/>
           <w:lang w:val="en"/>
         </w:rPr>
-        <w:t xml:space="preserve"> drastically affect</w:t>
-      </w:r>
-      <w:r>
-        <w:rPr>
-          <w:rFonts w:ascii="Calibri" w:hAnsi="Calibri" w:cs="Calibri"/>
-          <w:lang w:val="en"/>
-        </w:rPr>
-        <w:t xml:space="preserve"> the content created by a self-learning s</w:t>
-      </w:r>
-      <w:r>
-        <w:rPr>
-          <w:rFonts w:ascii="Calibri" w:hAnsi="Calibri" w:cs="Calibri"/>
-          <w:lang w:val="en"/>
-        </w:rPr>
-        <w:t>ystem. Implementing more mathematical and geometrical applications like statistics, probability and charting will increase the intelligence of learning machines. Further developments in data science will provide data for learning machines with higher quali</w:t>
-      </w:r>
-      <w:r>
-        <w:rPr>
-          <w:rFonts w:ascii="Calibri" w:hAnsi="Calibri" w:cs="Calibri"/>
-          <w:lang w:val="en"/>
-        </w:rPr>
-        <w:t>ty and quantity. Tra</w:t>
+        <w:t xml:space="preserve"> drastically affect the content created by a self-learning system. Implementing more mathematical and geometrical applications like statistics, probability and charting will increase the intelligence of learning machines. Further developments in data science will provide data for learning machines with higher quality and quantity. Tra</w:t>
       </w:r>
       <w:r>
         <w:rPr>
@@ -2026,15 +2087,13 @@
         </w:rPr>
         <w:t xml:space="preserve">In essence, a machine can be programmed to learn based on the data it is fed. If you want a machine to learn to recognise a street scene and be able to navigate using modern </w:t>
       </w:r>
-      <w:proofErr w:type="gramStart"/>
-      <w:r>
-        <w:rPr>
-          <w:rFonts w:ascii="Calibri" w:hAnsi="Calibri" w:cs="Calibri"/>
-          <w:lang w:val="en"/>
-        </w:rPr>
-        <w:t>roadways</w:t>
-      </w:r>
-      <w:proofErr w:type="gramEnd"/>
+      <w:r>
+        <w:rPr>
+          <w:rFonts w:ascii="Calibri" w:hAnsi="Calibri" w:cs="Calibri"/>
+          <w:lang w:val="en"/>
+        </w:rPr>
+        <w:t>roadways,</w:t>
+      </w:r>
       <w:r>
         <w:rPr>
           <w:rFonts w:ascii="Calibri" w:hAnsi="Calibri" w:cs="Calibri"/>
@@ -2068,15 +2127,7 @@
           <w:rFonts w:ascii="Calibri" w:hAnsi="Calibri" w:cs="Calibri"/>
           <w:lang w:val="en"/>
         </w:rPr>
-        <w:t xml:space="preserve"> </w:t>
-      </w:r>
-      <w:proofErr w:type="gramStart"/>
-      <w:r>
-        <w:rPr>
-          <w:rFonts w:ascii="Calibri" w:hAnsi="Calibri" w:cs="Calibri"/>
-          <w:lang w:val="en"/>
-        </w:rPr>
-        <w:t>“</w:t>
+        <w:t xml:space="preserve"> “</w:t>
       </w:r>
       <w:r>
         <w:rPr>
@@ -2085,9 +2136,83 @@
           <w:spacing w:val="-1"/>
           <w:shd w:val="clear" w:color="auto" w:fill="FFFFFF"/>
         </w:rPr>
-        <w:t xml:space="preserve"> understand</w:t>
-      </w:r>
-      <w:proofErr w:type="gramEnd"/>
+        <w:t>understand the structures and components of an image on a pixel level. Methods for semantic segmentation try to make predictions about the structures and objects in an image”</w:t>
+      </w:r>
+      <w:sdt>
+        <w:sdtPr>
+          <w:rPr>
+            <w:rFonts w:cstheme="minorHAnsi"/>
+            <w:color w:val="292929"/>
+            <w:spacing w:val="-1"/>
+            <w:shd w:val="clear" w:color="auto" w:fill="FFFFFF"/>
+          </w:rPr>
+          <w:id w:val="1844962179"/>
+          <w:citation/>
+        </w:sdtPr>
+        <w:sdtContent>
+          <w:r>
+            <w:rPr>
+              <w:rFonts w:cstheme="minorHAnsi"/>
+              <w:color w:val="292929"/>
+              <w:spacing w:val="-1"/>
+              <w:shd w:val="clear" w:color="auto" w:fill="FFFFFF"/>
+            </w:rPr>
+            <w:fldChar w:fldCharType="begin"/>
+          </w:r>
+          <w:r>
+            <w:rPr>
+              <w:rStyle w:val="FootnoteReference"/>
+              <w:rFonts w:cstheme="minorHAnsi"/>
+              <w:color w:val="292929"/>
+              <w:spacing w:val="-1"/>
+              <w:shd w:val="clear" w:color="auto" w:fill="FFFFFF"/>
+              <w:lang w:val="en-US"/>
+            </w:rPr>
+            <w:instrText xml:space="preserve"> CITATION Mar21 \l 1033 </w:instrText>
+          </w:r>
+          <w:r>
+            <w:rPr>
+              <w:rFonts w:cstheme="minorHAnsi"/>
+              <w:color w:val="292929"/>
+              <w:spacing w:val="-1"/>
+              <w:shd w:val="clear" w:color="auto" w:fill="FFFFFF"/>
+            </w:rPr>
+            <w:fldChar w:fldCharType="separate"/>
+          </w:r>
+          <w:r>
+            <w:rPr>
+              <w:rStyle w:val="FootnoteReference"/>
+              <w:rFonts w:cstheme="minorHAnsi"/>
+              <w:noProof/>
+              <w:color w:val="292929"/>
+              <w:spacing w:val="-1"/>
+              <w:shd w:val="clear" w:color="auto" w:fill="FFFFFF"/>
+              <w:lang w:val="en-US"/>
+            </w:rPr>
+            <w:t xml:space="preserve"> </w:t>
+          </w:r>
+          <w:r>
+            <w:rPr>
+              <w:rFonts w:cstheme="minorHAnsi"/>
+              <w:noProof/>
+              <w:color w:val="292929"/>
+              <w:spacing w:val="-1"/>
+              <w:shd w:val="clear" w:color="auto" w:fill="FFFFFF"/>
+              <w:lang w:val="en-US"/>
+            </w:rPr>
+            <w:t>(Marius, 2021)</w:t>
+          </w:r>
+          <w:r>
+            <w:rPr>
+              <w:rFonts w:cstheme="minorHAnsi"/>
+              <w:color w:val="292929"/>
+              <w:spacing w:val="-1"/>
+              <w:shd w:val="clear" w:color="auto" w:fill="FFFFFF"/>
+            </w:rPr>
+            <w:fldChar w:fldCharType="end"/>
+          </w:r>
+        </w:sdtContent>
+      </w:sdt>
       <w:r>
         <w:rPr>
           <w:rFonts w:cstheme="minorHAnsi"/>
@@ -2095,7 +2220,7 @@
           <w:spacing w:val="-1"/>
           <w:shd w:val="clear" w:color="auto" w:fill="FFFFFF"/>
         </w:rPr>
-        <w:t xml:space="preserve"> the structures and components of an image on a pixel level. Methods for semantic segmentation try to make </w:t>
+        <w:t>.</w:t>
       </w:r>
       <w:r>
         <w:rPr>
@@ -2104,8 +2229,7 @@
           <w:spacing w:val="-1"/>
           <w:shd w:val="clear" w:color="auto" w:fill="FFFFFF"/>
         </w:rPr>
-        <w:lastRenderedPageBreak/>
-        <w:t>predictions about the structures and objects in an image.</w:t>
+        <w:t xml:space="preserve"> A</w:t>
       </w:r>
       <w:r>
         <w:rPr>
@@ -2114,26 +2238,16 @@
           <w:spacing w:val="-1"/>
           <w:shd w:val="clear" w:color="auto" w:fill="FFFFFF"/>
         </w:rPr>
-        <w:t>”</w:t>
-      </w:r>
-      <w:r>
-        <w:rPr>
-          <w:rStyle w:val="FootnoteReference"/>
+        <w:t>n</w:t>
+      </w:r>
+      <w:r>
+        <w:rPr>
           <w:rFonts w:cstheme="minorHAnsi"/>
           <w:color w:val="292929"/>
           <w:spacing w:val="-1"/>
           <w:shd w:val="clear" w:color="auto" w:fill="FFFFFF"/>
         </w:rPr>
-        <w:footnoteReference w:id="5"/>
-      </w:r>
-      <w:r>
-        <w:rPr>
-          <w:rFonts w:cstheme="minorHAnsi"/>
-          <w:color w:val="292929"/>
-          <w:spacing w:val="-1"/>
-          <w:shd w:val="clear" w:color="auto" w:fill="FFFFFF"/>
-        </w:rPr>
-        <w:t xml:space="preserve"> A example of which can be seen </w:t>
+        <w:t xml:space="preserve"> example of which can be seen </w:t>
       </w:r>
       <w:r>
         <w:rPr>
@@ -2158,6 +2272,7 @@
         <w:rPr>
           <w:noProof/>
         </w:rPr>
+        <w:lastRenderedPageBreak/>
         <w:drawing>
           <wp:inline distT="0" distB="0" distL="0" distR="0" wp14:anchorId="4B928365" wp14:editId="0C41176E">
             <wp:extent cx="5663682" cy="4528189"/>
@@ -2215,14 +2330,27 @@
       <w:r>
         <w:t xml:space="preserve">Figure </w:t>
       </w:r>
-      <w:fldSimple w:instr=" SEQ Figure \* ARABIC ">
-        <w:r>
-          <w:rPr>
-            <w:noProof/>
-          </w:rPr>
-          <w:t>1</w:t>
-        </w:r>
-      </w:fldSimple>
+      <w:r>
+        <w:fldChar w:fldCharType="begin"/>
+      </w:r>
+      <w:r>
+        <w:instrText xml:space="preserve"> SEQ Figure \* ARABIC </w:instrText>
+      </w:r>
+      <w:r>
+        <w:fldChar w:fldCharType="separate"/>
+      </w:r>
+      <w:r>
+        <w:rPr>
+          <w:noProof/>
+        </w:rPr>
+        <w:t>1</w:t>
+      </w:r>
+      <w:r>
+        <w:rPr>
+          <w:noProof/>
+        </w:rPr>
+        <w:fldChar w:fldCharType="end"/>
+      </w:r>
       <w:r>
         <w:t xml:space="preserve"> </w:t>
       </w:r>
@@ -2237,6 +2365,43 @@
       <w:r>
         <w:t xml:space="preserve"> on real road scenarios, 2016)</w:t>
       </w:r>
+      <w:sdt>
+        <w:sdtPr>
+          <w:id w:val="-393583023"/>
+          <w:citation/>
+        </w:sdtPr>
+        <w:sdtContent>
+          <w:r>
+            <w:fldChar w:fldCharType="begin"/>
+          </w:r>
+          <w:r>
+            <w:rPr>
+              <w:lang w:val="en-US"/>
+            </w:rPr>
+            <w:instrText xml:space="preserve">CITATION RobND \l 1033 </w:instrText>
+          </w:r>
+          <w:r>
+            <w:fldChar w:fldCharType="separate"/>
+          </w:r>
+          <w:r>
+            <w:rPr>
+              <w:noProof/>
+              <w:lang w:val="en-US"/>
+            </w:rPr>
+            <w:t xml:space="preserve"> </w:t>
+          </w:r>
+          <w:r>
+            <w:rPr>
+              <w:noProof/>
+              <w:lang w:val="en-US"/>
+            </w:rPr>
+            <w:t>(Arroyo, 2016)</w:t>
+          </w:r>
+          <w:r>
+            <w:fldChar w:fldCharType="end"/>
+          </w:r>
+        </w:sdtContent>
+      </w:sdt>
     </w:p>
     <w:p>
       <w:r>
@@ -2248,12 +2413,45 @@
       <w:r>
         <w:t>”</w:t>
       </w:r>
-      <w:r>
-        <w:rPr>
-          <w:rStyle w:val="FootnoteReference"/>
-        </w:rPr>
-        <w:footnoteReference w:id="6"/>
-      </w:r>
+      <w:sdt>
+        <w:sdtPr>
+          <w:id w:val="1417978928"/>
+          <w:citation/>
+        </w:sdtPr>
+        <w:sdtContent>
+          <w:r>
+            <w:fldChar w:fldCharType="begin"/>
+          </w:r>
+          <w:r>
+            <w:rPr>
+              <w:rStyle w:val="FootnoteReference"/>
+              <w:lang w:val="en-US"/>
+            </w:rPr>
+            <w:instrText xml:space="preserve"> CITATION Mar21 \l 1033 </w:instrText>
+          </w:r>
+          <w:r>
+            <w:fldChar w:fldCharType="separate"/>
+          </w:r>
+          <w:r>
+            <w:rPr>
+              <w:rStyle w:val="FootnoteReference"/>
+              <w:noProof/>
+              <w:lang w:val="en-US"/>
+            </w:rPr>
+            <w:t xml:space="preserve"> </w:t>
+          </w:r>
+          <w:r>
+            <w:rPr>
+              <w:noProof/>
+              <w:lang w:val="en-US"/>
+            </w:rPr>
+            <w:t>(Marius, 2021)</w:t>
+          </w:r>
+          <w:r>
+            <w:fldChar w:fldCharType="end"/>
+          </w:r>
+        </w:sdtContent>
+      </w:sdt>
       <w:r>
         <w:t>. In this sense, Image Classification might be used to feed data of a certain data type to an Object Detection machine learning algorithm to help it develop.</w:t>
       </w:r>
@@ -2285,7 +2483,6 @@
         <w:rPr>
           <w:highlight w:val="yellow"/>
         </w:rPr>
-        <w:lastRenderedPageBreak/>
         <w:t>Natural language is a field of Machine learning that we have explored in another section of this document but is worth mentioning while we are exploring the idea of Machine Learning as a whole.</w:t>
       </w:r>
       <w:r>
@@ -2308,12 +2505,45 @@
       <w:r>
         <w:t>”</w:t>
       </w:r>
-      <w:r>
-        <w:rPr>
-          <w:rStyle w:val="FootnoteReference"/>
-        </w:rPr>
-        <w:footnoteReference w:id="7"/>
-      </w:r>
+      <w:sdt>
+        <w:sdtPr>
+          <w:id w:val="-827213292"/>
+          <w:citation/>
+        </w:sdtPr>
+        <w:sdtContent>
+          <w:r>
+            <w:fldChar w:fldCharType="begin"/>
+          </w:r>
+          <w:r>
+            <w:rPr>
+              <w:rStyle w:val="FootnoteReference"/>
+              <w:lang w:val="en-US"/>
+            </w:rPr>
+            <w:instrText xml:space="preserve"> CITATION Mar21 \l 1033 </w:instrText>
+          </w:r>
+          <w:r>
+            <w:fldChar w:fldCharType="separate"/>
+          </w:r>
+          <w:r>
+            <w:rPr>
+              <w:rStyle w:val="FootnoteReference"/>
+              <w:noProof/>
+              <w:lang w:val="en-US"/>
+            </w:rPr>
+            <w:t xml:space="preserve"> </w:t>
+          </w:r>
+          <w:r>
+            <w:rPr>
+              <w:noProof/>
+              <w:lang w:val="en-US"/>
+            </w:rPr>
+            <w:t>(Marius, 2021)</w:t>
+          </w:r>
+          <w:r>
+            <w:fldChar w:fldCharType="end"/>
+          </w:r>
+        </w:sdtContent>
+      </w:sdt>
     </w:p>
     <w:p>
       <w:pPr>
@@ -2332,6 +2562,7 @@
           <w:rFonts w:ascii="Calibri" w:hAnsi="Calibri" w:cs="Calibri"/>
           <w:lang w:val="en"/>
         </w:rPr>
+        <w:lastRenderedPageBreak/>
         <w:t xml:space="preserve">Deep Learning is a sub-type of Machine Learning technology and over the recent years, it has </w:t>
       </w:r>
       <w:r>
@@ -2360,28 +2591,7 @@
           <w:rFonts w:ascii="Calibri" w:hAnsi="Calibri" w:cs="Calibri"/>
           <w:lang w:val="en"/>
         </w:rPr>
-        <w:t xml:space="preserve">. </w:t>
-      </w:r>
-      <w:r>
-        <w:rPr>
-          <w:rFonts w:ascii="Calibri" w:hAnsi="Calibri" w:cs="Calibri"/>
-          <w:lang w:val="en"/>
-        </w:rPr>
-        <w:t>It ma</w:t>
-      </w:r>
-      <w:r>
-        <w:rPr>
-          <w:rFonts w:ascii="Calibri" w:hAnsi="Calibri" w:cs="Calibri"/>
-          <w:lang w:val="en"/>
-        </w:rPr>
-        <w:t>inly benefits from image/audio processing, artificial neural networks, both supervised and unsupervised learning styles. Traditional learning machines would require an expert to set their definitions. Machines with deep structured learning can differ an ob</w:t>
-      </w:r>
-      <w:r>
-        <w:rPr>
-          <w:rFonts w:ascii="Calibri" w:hAnsi="Calibri" w:cs="Calibri"/>
-          <w:lang w:val="en"/>
-        </w:rPr>
-        <w:t>ject from another by analysing their appearance and voice. It</w:t>
+        <w:t>. It mainly benefits from image/audio processing, artificial neural networks, both supervised and unsupervised learning styles. Traditional learning machines would require an expert to set their definitions. Machines with deep structured learning can differ an object from another by analysing their appearance and voice. It</w:t>
       </w:r>
       <w:r>
         <w:rPr>
@@ -2405,7 +2615,7 @@
           <w:lang w:val="en"/>
         </w:rPr>
       </w:pPr>
-      <w:bookmarkStart w:id="3" w:name="_Toc84940818"/>
+      <w:bookmarkStart w:id="3" w:name="_Toc85115300"/>
       <w:r>
         <w:rPr>
           <w:lang w:val="en"/>
@@ -2431,28 +2641,7 @@
           <w:rFonts w:ascii="Calibri" w:hAnsi="Calibri" w:cs="Calibri"/>
           <w:lang w:val="en"/>
         </w:rPr>
-        <w:t>Although at an early stage, deep learning technology is already used in digital vocabul</w:t>
-      </w:r>
-      <w:r>
-        <w:rPr>
-          <w:rFonts w:ascii="Calibri" w:hAnsi="Calibri" w:cs="Calibri"/>
-          <w:lang w:val="en"/>
-        </w:rPr>
-        <w:t>aries, translators, self-driving vehicles and video streaming platforms. Industries like finance, electronic commerce, logistics and healthcare are widely benefitting from deep learning systems. When we browse shopping websites and view an item, similar it</w:t>
-      </w:r>
-      <w:r>
-        <w:rPr>
-          <w:rFonts w:ascii="Calibri" w:hAnsi="Calibri" w:cs="Calibri"/>
-          <w:lang w:val="en"/>
-        </w:rPr>
-        <w:t>ems displayed by the web browser use deep learning technology to find those items. Another example is the anti-fraud security systems of financial organisations that detect suspicious activities by analysing live transactions and comparing that information</w:t>
-      </w:r>
-      <w:r>
-        <w:rPr>
-          <w:rFonts w:ascii="Calibri" w:hAnsi="Calibri" w:cs="Calibri"/>
-          <w:lang w:val="en"/>
-        </w:rPr>
-        <w:t xml:space="preserve"> with past transactions.</w:t>
+        <w:t>Although at an early stage, deep learning technology is already used in digital vocabularies, translators, self-driving vehicles and video streaming platforms. Industries like finance, electronic commerce, logistics and healthcare are widely benefitting from deep learning systems. When we browse shopping websites and view an item, similar items displayed by the web browser use deep learning technology to find those items. Another example is the anti-fraud security systems of financial organisations that detect suspicious activities by analysing live transactions and comparing that information with past transactions.</w:t>
       </w:r>
     </w:p>
     <w:p>
@@ -2528,14 +2717,7 @@
           <w:rFonts w:ascii="Calibri" w:hAnsi="Calibri" w:cs="Calibri"/>
           <w:lang w:val="en"/>
         </w:rPr>
-        <w:t xml:space="preserve"> </w:t>
-      </w:r>
-      <w:r>
-        <w:rPr>
-          <w:rFonts w:ascii="Calibri" w:hAnsi="Calibri" w:cs="Calibri"/>
-          <w:lang w:val="en"/>
-        </w:rPr>
-        <w:t xml:space="preserve">would be interested in their </w:t>
+        <w:t xml:space="preserve"> would be interested in their </w:t>
       </w:r>
       <w:proofErr w:type="gramStart"/>
       <w:r>
@@ -2565,14 +2747,7 @@
           <w:rFonts w:ascii="Calibri" w:hAnsi="Calibri" w:cs="Calibri"/>
           <w:lang w:val="en"/>
         </w:rPr>
-        <w:t xml:space="preserve">. Production departments will have vast technical data about the materials and techniques they will use to manufacture goods. Automated assembly lines will be </w:t>
-      </w:r>
-      <w:r>
-        <w:rPr>
-          <w:rFonts w:ascii="Calibri" w:hAnsi="Calibri" w:cs="Calibri"/>
-          <w:lang w:val="en"/>
-        </w:rPr>
-        <w:t xml:space="preserve">assisted </w:t>
+        <w:t xml:space="preserve">. Production departments will have vast technical data about the materials and techniques they will use to manufacture goods. Automated assembly lines will be assisted </w:t>
       </w:r>
       <w:r>
         <w:rPr>
@@ -2614,14 +2789,7 @@
           <w:rFonts w:ascii="Calibri" w:hAnsi="Calibri" w:cs="Calibri"/>
           <w:lang w:val="en"/>
         </w:rPr>
-        <w:t xml:space="preserve">. Logistic companies will have navigation systems augmented with learning machines that will create delivery routes with live traffic </w:t>
-      </w:r>
-      <w:r>
-        <w:rPr>
-          <w:rFonts w:ascii="Calibri" w:hAnsi="Calibri" w:cs="Calibri"/>
-          <w:lang w:val="en"/>
-        </w:rPr>
-        <w:t>information to reduce the time and fuel consumption of their shipments</w:t>
+        <w:t>. Logistic companies will have navigation systems augmented with learning machines that will create delivery routes with live traffic information to reduce the time and fuel consumption of their shipments</w:t>
       </w:r>
       <w:r>
         <w:rPr>
@@ -2690,28 +2858,7 @@
           <w:rFonts w:ascii="Calibri" w:hAnsi="Calibri" w:cs="Calibri"/>
           <w:lang w:val="en"/>
         </w:rPr>
-        <w:t>, the number of employment opportunities for people who are experts in this field will certainly increase. On the other side, the n</w:t>
-      </w:r>
-      <w:r>
-        <w:rPr>
-          <w:rFonts w:ascii="Calibri" w:hAnsi="Calibri" w:cs="Calibri"/>
-          <w:lang w:val="en"/>
-        </w:rPr>
-        <w:t xml:space="preserve">eed for people who provide these services manually </w:t>
-      </w:r>
-      <w:r>
-        <w:rPr>
-          <w:rFonts w:ascii="Calibri" w:hAnsi="Calibri" w:cs="Calibri"/>
-          <w:lang w:val="en"/>
-        </w:rPr>
-        <w:t xml:space="preserve">will likely decrease as automated systems reach maturity. Organisations adopting deep learning or </w:t>
-      </w:r>
-      <w:r>
-        <w:rPr>
-          <w:rFonts w:ascii="Calibri" w:hAnsi="Calibri" w:cs="Calibri"/>
-          <w:lang w:val="en"/>
-        </w:rPr>
-        <w:t xml:space="preserve">machine learning technology </w:t>
+        <w:t xml:space="preserve">, the number of employment opportunities for people who are experts in this field will certainly increase. On the other side, the need for people who provide these services manually will likely decrease as automated systems reach maturity. Organisations adopting deep learning or machine learning technology </w:t>
       </w:r>
       <w:r>
         <w:rPr>
@@ -2739,15 +2886,7 @@
           <w:rFonts w:ascii="Calibri" w:hAnsi="Calibri" w:cs="Calibri"/>
           <w:lang w:val="en"/>
         </w:rPr>
-        <w:t xml:space="preserve"> cost of maintenance and </w:t>
-      </w:r>
-      <w:r>
-        <w:rPr>
-          <w:rFonts w:ascii="Calibri" w:hAnsi="Calibri" w:cs="Calibri"/>
-          <w:lang w:val="en"/>
-        </w:rPr>
-        <w:lastRenderedPageBreak/>
-        <w:t>experimentation in real-life scenarios</w:t>
+        <w:t xml:space="preserve"> cost of maintenance and experimentation in real-life scenarios</w:t>
       </w:r>
       <w:r>
         <w:rPr>
@@ -2785,18 +2924,12 @@
           <w:lang w:val="en"/>
         </w:rPr>
       </w:pPr>
-      <w:bookmarkStart w:id="4" w:name="_Toc84940819"/>
-      <w:r>
-        <w:rPr>
-          <w:lang w:val="en"/>
-        </w:rPr>
-        <w:t>Our Relationship w</w:t>
-      </w:r>
-      <w:r>
-        <w:rPr>
-          <w:lang w:val="en"/>
-        </w:rPr>
-        <w:t>ith Machine Learning</w:t>
+      <w:bookmarkStart w:id="4" w:name="_Toc85115301"/>
+      <w:r>
+        <w:rPr>
+          <w:lang w:val="en"/>
+        </w:rPr>
+        <w:t>Our Relationship with Machine Learning</w:t>
       </w:r>
       <w:bookmarkEnd w:id="4"/>
     </w:p>
@@ -2873,14 +3006,7 @@
           <w:rFonts w:ascii="Calibri" w:hAnsi="Calibri" w:cs="Calibri"/>
           <w:lang w:val="en"/>
         </w:rPr>
-        <w:t xml:space="preserve"> websites are</w:t>
-      </w:r>
-      <w:r>
-        <w:rPr>
-          <w:rFonts w:ascii="Calibri" w:hAnsi="Calibri" w:cs="Calibri"/>
-          <w:lang w:val="en"/>
-        </w:rPr>
-        <w:t xml:space="preserve"> powered by </w:t>
+        <w:t xml:space="preserve"> websites are powered by </w:t>
       </w:r>
       <w:r>
         <w:rPr>
@@ -2922,23 +3048,35 @@
           <w:rFonts w:ascii="Calibri" w:hAnsi="Calibri" w:cs="Calibri"/>
           <w:lang w:val="en"/>
         </w:rPr>
-        <w:t xml:space="preserve">. When we enter our questions into their </w:t>
-      </w:r>
-      <w:proofErr w:type="spellStart"/>
-      <w:r>
-        <w:rPr>
-          <w:rFonts w:ascii="Calibri" w:hAnsi="Calibri" w:cs="Calibri"/>
-          <w:lang w:val="en"/>
-        </w:rPr>
-        <w:t>chatboxes</w:t>
-      </w:r>
-      <w:proofErr w:type="spellEnd"/>
-      <w:r>
-        <w:rPr>
-          <w:rFonts w:ascii="Calibri" w:hAnsi="Calibri" w:cs="Calibri"/>
-          <w:lang w:val="en"/>
-        </w:rPr>
-        <w:t xml:space="preserve"> they can understand what our inquiry is about by detecting and processing keywords</w:t>
+        <w:t xml:space="preserve">. When we enter our questions into </w:t>
+      </w:r>
+      <w:r>
+        <w:rPr>
+          <w:rFonts w:ascii="Calibri" w:hAnsi="Calibri" w:cs="Calibri"/>
+          <w:lang w:val="en"/>
+        </w:rPr>
+        <w:t>a</w:t>
+      </w:r>
+      <w:r>
+        <w:rPr>
+          <w:rFonts w:ascii="Calibri" w:hAnsi="Calibri" w:cs="Calibri"/>
+          <w:lang w:val="en"/>
+        </w:rPr>
+        <w:t xml:space="preserve"> chatbo</w:t>
+      </w:r>
+      <w:r>
+        <w:rPr>
+          <w:rFonts w:ascii="Calibri" w:hAnsi="Calibri" w:cs="Calibri"/>
+          <w:lang w:val="en"/>
+        </w:rPr>
+        <w:t xml:space="preserve">ts </w:t>
+      </w:r>
+      <w:r>
+        <w:rPr>
+          <w:rFonts w:ascii="Calibri" w:hAnsi="Calibri" w:cs="Calibri"/>
+          <w:lang w:val="en"/>
+        </w:rPr>
+        <w:t>they can understand what our inquiry is about by detecting and processing keywords</w:t>
       </w:r>
       <w:r>
         <w:rPr>
@@ -2947,15 +3085,13 @@
         </w:rPr>
         <w:t xml:space="preserve"> – this is after being fed and learning from large datasets of Natural Language libraries and human to human </w:t>
       </w:r>
-      <w:proofErr w:type="gramStart"/>
-      <w:r>
-        <w:rPr>
-          <w:rFonts w:ascii="Calibri" w:hAnsi="Calibri" w:cs="Calibri"/>
-          <w:lang w:val="en"/>
-        </w:rPr>
-        <w:t>text based</w:t>
-      </w:r>
-      <w:proofErr w:type="gramEnd"/>
+      <w:r>
+        <w:rPr>
+          <w:rFonts w:ascii="Calibri" w:hAnsi="Calibri" w:cs="Calibri"/>
+          <w:lang w:val="en"/>
+        </w:rPr>
+        <w:t>text-based</w:t>
+      </w:r>
       <w:r>
         <w:rPr>
           <w:rFonts w:ascii="Calibri" w:hAnsi="Calibri" w:cs="Calibri"/>
@@ -2991,15 +3127,13 @@
         </w:rPr>
         <w:t xml:space="preserve">reducing the need for </w:t>
       </w:r>
-      <w:proofErr w:type="gramStart"/>
-      <w:r>
-        <w:rPr>
-          <w:rFonts w:ascii="Calibri" w:hAnsi="Calibri" w:cs="Calibri"/>
-          <w:lang w:val="en"/>
-        </w:rPr>
-        <w:t>human to human</w:t>
-      </w:r>
-      <w:proofErr w:type="gramEnd"/>
+      <w:r>
+        <w:rPr>
+          <w:rFonts w:ascii="Calibri" w:hAnsi="Calibri" w:cs="Calibri"/>
+          <w:lang w:val="en"/>
+        </w:rPr>
+        <w:t>human-to-human</w:t>
+      </w:r>
       <w:r>
         <w:rPr>
           <w:rFonts w:ascii="Calibri" w:hAnsi="Calibri" w:cs="Calibri"/>
@@ -3025,6 +3159,7 @@
           <w:rFonts w:ascii="Calibri" w:hAnsi="Calibri" w:cs="Calibri"/>
           <w:lang w:val="en"/>
         </w:rPr>
+        <w:lastRenderedPageBreak/>
         <w:t xml:space="preserve">At this early stage, Machine Learning and NLP </w:t>
       </w:r>
       <w:proofErr w:type="gramStart"/>
@@ -3033,7 +3168,21 @@
           <w:rFonts w:ascii="Calibri" w:hAnsi="Calibri" w:cs="Calibri"/>
           <w:lang w:val="en"/>
         </w:rPr>
-        <w:t>in particular is</w:t>
+        <w:t>in particula</w:t>
+      </w:r>
+      <w:r>
+        <w:rPr>
+          <w:rFonts w:ascii="Calibri" w:hAnsi="Calibri" w:cs="Calibri"/>
+          <w:lang w:val="en"/>
+        </w:rPr>
+        <w:t xml:space="preserve">r </w:t>
+      </w:r>
+      <w:r>
+        <w:rPr>
+          <w:rFonts w:ascii="Calibri" w:hAnsi="Calibri" w:cs="Calibri"/>
+          <w:lang w:val="en"/>
+        </w:rPr>
+        <w:t>is</w:t>
       </w:r>
       <w:proofErr w:type="gramEnd"/>
       <w:r>
@@ -3076,7 +3225,29 @@
           <w:rFonts w:ascii="Calibri" w:hAnsi="Calibri" w:cs="Calibri"/>
           <w:lang w:val="en"/>
         </w:rPr>
-        <w:t xml:space="preserve">develop, they will become much more efficient assistants. </w:t>
+        <w:t>develop, they will become much more efficient assistants.</w:t>
+      </w:r>
+      <w:r>
+        <w:rPr>
+          <w:rFonts w:ascii="Calibri" w:hAnsi="Calibri" w:cs="Calibri"/>
+          <w:lang w:val="en"/>
+        </w:rPr>
+        <w:t xml:space="preserve"> </w:t>
+      </w:r>
+      <w:r>
+        <w:rPr>
+          <w:rFonts w:ascii="Calibri" w:hAnsi="Calibri" w:cs="Calibri"/>
+          <w:highlight w:val="red"/>
+          <w:lang w:val="en"/>
+        </w:rPr>
+        <w:t>Once further developed, NLP</w:t>
+      </w:r>
+      <w:r>
+        <w:rPr>
+          <w:rFonts w:ascii="Calibri" w:hAnsi="Calibri" w:cs="Calibri"/>
+          <w:lang w:val="en"/>
+        </w:rPr>
+        <w:t xml:space="preserve"> </w:t>
       </w:r>
     </w:p>
     <w:p>
@@ -3131,7 +3302,21 @@
           <w:rFonts w:ascii="Calibri" w:hAnsi="Calibri" w:cs="Calibri"/>
           <w:lang w:val="en"/>
         </w:rPr>
-        <w:t xml:space="preserve">be provided more accurate deliver </w:t>
+        <w:t>be provided more accurate deliver</w:t>
+      </w:r>
+      <w:r>
+        <w:rPr>
+          <w:rFonts w:ascii="Calibri" w:hAnsi="Calibri" w:cs="Calibri"/>
+          <w:lang w:val="en"/>
+        </w:rPr>
+        <w:t>y</w:t>
+      </w:r>
+      <w:r>
+        <w:rPr>
+          <w:rFonts w:ascii="Calibri" w:hAnsi="Calibri" w:cs="Calibri"/>
+          <w:lang w:val="en"/>
+        </w:rPr>
+        <w:t xml:space="preserve"> </w:t>
       </w:r>
       <w:proofErr w:type="gramStart"/>
       <w:r>
@@ -3202,14 +3387,7 @@
           <w:rFonts w:ascii="Calibri" w:hAnsi="Calibri" w:cs="Calibri"/>
           <w:lang w:val="en"/>
         </w:rPr>
-        <w:t xml:space="preserve"> augmented with deep learning machines, they wil</w:t>
-      </w:r>
-      <w:r>
-        <w:rPr>
-          <w:rFonts w:ascii="Calibri" w:hAnsi="Calibri" w:cs="Calibri"/>
-          <w:lang w:val="en"/>
-        </w:rPr>
-        <w:t>l</w:t>
+        <w:t xml:space="preserve"> augmented with deep learning machines, they will</w:t>
       </w:r>
       <w:r>
         <w:rPr>
@@ -3343,14 +3521,7 @@
           <w:rFonts w:ascii="Calibri" w:hAnsi="Calibri" w:cs="Calibri"/>
           <w:lang w:val="en"/>
         </w:rPr>
-        <w:t xml:space="preserve"> and m</w:t>
-      </w:r>
-      <w:r>
-        <w:rPr>
-          <w:rFonts w:ascii="Calibri" w:hAnsi="Calibri" w:cs="Calibri"/>
-          <w:lang w:val="en"/>
-        </w:rPr>
-        <w:t>ore affordable. They will also create new fields for innovation in other areas of Information Technology.</w:t>
+        <w:t xml:space="preserve"> and more affordable. They will also create new fields for innovation in other areas of Information Technology.</w:t>
       </w:r>
     </w:p>
     <w:p>
@@ -3427,181 +3598,388 @@
     </w:p>
     <w:p>
       <w:pPr>
-        <w:pStyle w:val="Heading2"/>
-        <w:rPr>
-          <w:lang w:val="en"/>
-        </w:rPr>
-      </w:pPr>
-      <w:bookmarkStart w:id="5" w:name="_Toc84940820"/>
-      <w:r>
-        <w:rPr>
-          <w:lang w:val="en"/>
-        </w:rPr>
-        <w:lastRenderedPageBreak/>
-        <w:t>References</w:t>
-      </w:r>
-      <w:bookmarkEnd w:id="5"/>
-      <w:r>
-        <w:rPr>
-          <w:lang w:val="en"/>
-        </w:rPr>
-        <w:t xml:space="preserve"> </w:t>
-      </w:r>
-    </w:p>
-    <w:p>
-      <w:pPr>
-        <w:pStyle w:val="FootnoteText"/>
-        <w:rPr>
-          <w:rFonts w:cstheme="minorHAnsi"/>
-          <w:color w:val="000000"/>
+        <w:rPr>
+          <w:lang w:val="en"/>
+        </w:rPr>
+      </w:pPr>
+    </w:p>
+    <w:p>
+      <w:pPr>
+        <w:rPr>
+          <w:lang w:val="en"/>
+        </w:rPr>
+      </w:pPr>
+    </w:p>
+    <w:p>
+      <w:pPr>
+        <w:rPr>
+          <w:lang w:val="en"/>
+        </w:rPr>
+      </w:pPr>
+    </w:p>
+    <w:p>
+      <w:pPr>
+        <w:rPr>
+          <w:lang w:val="en"/>
+        </w:rPr>
+      </w:pPr>
+    </w:p>
+    <w:p>
+      <w:pPr>
+        <w:rPr>
+          <w:lang w:val="en"/>
+        </w:rPr>
+      </w:pPr>
+    </w:p>
+    <w:p>
+      <w:pPr>
+        <w:rPr>
+          <w:lang w:val="en"/>
+        </w:rPr>
+      </w:pPr>
+    </w:p>
+    <w:p>
+      <w:pPr>
+        <w:rPr>
+          <w:lang w:val="en"/>
+        </w:rPr>
+      </w:pPr>
+    </w:p>
+    <w:bookmarkStart w:id="5" w:name="_Toc85115302" w:displacedByCustomXml="next"/>
+    <w:sdt>
+      <w:sdtPr>
+        <w:id w:val="261420641"/>
+        <w:docPartObj>
+          <w:docPartGallery w:val="Bibliographies"/>
+          <w:docPartUnique/>
+        </w:docPartObj>
+      </w:sdtPr>
+      <w:sdtEndPr>
+        <w:rPr>
+          <w:rFonts w:asciiTheme="minorHAnsi" w:eastAsiaTheme="minorEastAsia" w:hAnsiTheme="minorHAnsi" w:cstheme="minorBidi"/>
+          <w:color w:val="auto"/>
           <w:sz w:val="22"/>
           <w:szCs w:val="22"/>
-          <w:shd w:val="clear" w:color="auto" w:fill="FFFFFF"/>
-        </w:rPr>
-      </w:pPr>
-      <w:r>
-        <w:rPr>
-          <w:rFonts w:cstheme="minorHAnsi"/>
-          <w:color w:val="000000"/>
-          <w:sz w:val="22"/>
-          <w:szCs w:val="22"/>
-          <w:shd w:val="clear" w:color="auto" w:fill="FFFFFF"/>
-        </w:rPr>
-        <w:t>Nichols, J., Herbert Chan, H. and Baker, M., 2019. Machine learning: applications of artificial intelligence to imaging and diagnosis. </w:t>
-      </w:r>
-      <w:r>
-        <w:rPr>
-          <w:rFonts w:cstheme="minorHAnsi"/>
-          <w:i/>
-          <w:iCs/>
-          <w:color w:val="000000"/>
-          <w:sz w:val="22"/>
-          <w:szCs w:val="22"/>
-          <w:shd w:val="clear" w:color="auto" w:fill="FFFFFF"/>
-        </w:rPr>
-        <w:t>Biophysical Reviews</w:t>
-      </w:r>
-      <w:r>
-        <w:rPr>
-          <w:rFonts w:cstheme="minorHAnsi"/>
-          <w:color w:val="000000"/>
-          <w:sz w:val="22"/>
-          <w:szCs w:val="22"/>
-          <w:shd w:val="clear" w:color="auto" w:fill="FFFFFF"/>
-        </w:rPr>
-        <w:t>, [online] 111-118(11). Available at: &lt;https://www.ncbi.nlm.nih.gov/pmc/articles/PMC6381354/&gt; [Accessed 12 October 2021].</w:t>
-      </w:r>
+        </w:rPr>
+      </w:sdtEndPr>
+      <w:sdtContent>
+        <w:p>
+          <w:pPr>
+            <w:pStyle w:val="Heading1"/>
+          </w:pPr>
+          <w:r>
+            <w:t>References</w:t>
+          </w:r>
+          <w:bookmarkEnd w:id="5"/>
+        </w:p>
+        <w:sdt>
+          <w:sdtPr>
+            <w:id w:val="-573587230"/>
+            <w:bibliography/>
+          </w:sdtPr>
+          <w:sdtContent>
+            <w:p>
+              <w:pPr>
+                <w:pStyle w:val="Bibliography"/>
+                <w:rPr>
+                  <w:noProof/>
+                  <w:sz w:val="24"/>
+                  <w:szCs w:val="24"/>
+                </w:rPr>
+              </w:pPr>
+              <w:r>
+                <w:fldChar w:fldCharType="begin"/>
+              </w:r>
+              <w:r>
+                <w:instrText xml:space="preserve"> BIBLIOGRAPHY </w:instrText>
+              </w:r>
+              <w:r>
+                <w:fldChar w:fldCharType="separate"/>
+              </w:r>
+              <w:r>
+                <w:rPr>
+                  <w:noProof/>
+                </w:rPr>
+                <w:t xml:space="preserve">Arroyo, R., 2016. </w:t>
+              </w:r>
+              <w:r>
+                <w:rPr>
+                  <w:i/>
+                  <w:iCs/>
+                  <w:noProof/>
+                </w:rPr>
+                <w:t xml:space="preserve">Research Gate. </w:t>
+              </w:r>
+              <w:r>
+                <w:rPr>
+                  <w:noProof/>
+                </w:rPr>
+                <w:t xml:space="preserve">[Online] </w:t>
+              </w:r>
+              <w:r>
+                <w:rPr>
+                  <w:noProof/>
+                </w:rPr>
+                <w:br/>
+                <w:t xml:space="preserve">Available at: </w:t>
+              </w:r>
+              <w:r>
+                <w:rPr>
+                  <w:noProof/>
+                  <w:u w:val="single"/>
+                </w:rPr>
+                <w:t>https://www.researchgate.net/profile/Roberto-Arroyo-4/publication/304789242/figure/fig2/AS:380415174037504@1467709453041/Example-cases-of-pixel-wise-segmentation-performed-by-SegNet-on-real-road-scenarios.png</w:t>
+              </w:r>
+              <w:r>
+                <w:rPr>
+                  <w:noProof/>
+                </w:rPr>
+                <w:br/>
+                <w:t>[Accessed 12 October 2021].</w:t>
+              </w:r>
+            </w:p>
+            <w:p>
+              <w:pPr>
+                <w:pStyle w:val="Bibliography"/>
+                <w:rPr>
+                  <w:noProof/>
+                </w:rPr>
+              </w:pPr>
+              <w:r>
+                <w:rPr>
+                  <w:noProof/>
+                </w:rPr>
+                <w:t xml:space="preserve">IBM, 2021. </w:t>
+              </w:r>
+              <w:r>
+                <w:rPr>
+                  <w:i/>
+                  <w:iCs/>
+                  <w:noProof/>
+                </w:rPr>
+                <w:t xml:space="preserve">Ibm.com. </w:t>
+              </w:r>
+              <w:r>
+                <w:rPr>
+                  <w:noProof/>
+                </w:rPr>
+                <w:t xml:space="preserve">[Online] </w:t>
+              </w:r>
+              <w:r>
+                <w:rPr>
+                  <w:noProof/>
+                </w:rPr>
+                <w:br/>
+                <w:t xml:space="preserve">Available at: </w:t>
+              </w:r>
+              <w:r>
+                <w:rPr>
+                  <w:noProof/>
+                  <w:u w:val="single"/>
+                </w:rPr>
+                <w:t>https://www.ibm.com/cloud/learn/machine-learning</w:t>
+              </w:r>
+              <w:r>
+                <w:rPr>
+                  <w:noProof/>
+                </w:rPr>
+                <w:br/>
+                <w:t>[Accessed 12 October 2021].</w:t>
+              </w:r>
+            </w:p>
+            <w:p>
+              <w:pPr>
+                <w:pStyle w:val="Bibliography"/>
+                <w:rPr>
+                  <w:noProof/>
+                </w:rPr>
+              </w:pPr>
+              <w:r>
+                <w:rPr>
+                  <w:noProof/>
+                </w:rPr>
+                <w:t xml:space="preserve">IBM, 2021. </w:t>
+              </w:r>
+              <w:r>
+                <w:rPr>
+                  <w:i/>
+                  <w:iCs/>
+                  <w:noProof/>
+                </w:rPr>
+                <w:t xml:space="preserve">Ibm.com. </w:t>
+              </w:r>
+              <w:r>
+                <w:rPr>
+                  <w:noProof/>
+                </w:rPr>
+                <w:t xml:space="preserve">[Online] </w:t>
+              </w:r>
+              <w:r>
+                <w:rPr>
+                  <w:noProof/>
+                </w:rPr>
+                <w:br/>
+                <w:t xml:space="preserve">Available at: </w:t>
+              </w:r>
+              <w:r>
+                <w:rPr>
+                  <w:noProof/>
+                  <w:u w:val="single"/>
+                </w:rPr>
+                <w:t>https://www.ibm.com/au-en/cloud/learn/neural-networks</w:t>
+              </w:r>
+              <w:r>
+                <w:rPr>
+                  <w:noProof/>
+                </w:rPr>
+                <w:br/>
+                <w:t>[Accessed 12 October 2021].</w:t>
+              </w:r>
+            </w:p>
+            <w:p>
+              <w:pPr>
+                <w:pStyle w:val="Bibliography"/>
+                <w:rPr>
+                  <w:noProof/>
+                </w:rPr>
+              </w:pPr>
+              <w:r>
+                <w:rPr>
+                  <w:noProof/>
+                </w:rPr>
+                <w:t xml:space="preserve">IOSR-JCE, 2021. A Critical Conceptual Analysis of Definitions of Aritifical Intelligence as Applicable to Computer Engineering. </w:t>
+              </w:r>
+              <w:r>
+                <w:rPr>
+                  <w:i/>
+                  <w:iCs/>
+                  <w:noProof/>
+                </w:rPr>
+                <w:t xml:space="preserve">IOSR Journal of Computer Engineering, </w:t>
+              </w:r>
+              <w:r>
+                <w:rPr>
+                  <w:noProof/>
+                </w:rPr>
+                <w:t>16(2), p. 13.</w:t>
+              </w:r>
+            </w:p>
+            <w:p>
+              <w:pPr>
+                <w:pStyle w:val="Bibliography"/>
+                <w:rPr>
+                  <w:noProof/>
+                </w:rPr>
+              </w:pPr>
+              <w:r>
+                <w:rPr>
+                  <w:noProof/>
+                </w:rPr>
+                <w:t xml:space="preserve">J, N., H, C. &amp; M, B., 2019. Machine Learning: Applications of Artifical Intelligence to Imaging and Diagnosis. </w:t>
+              </w:r>
+              <w:r>
+                <w:rPr>
+                  <w:i/>
+                  <w:iCs/>
+                  <w:noProof/>
+                </w:rPr>
+                <w:t xml:space="preserve">Biophysical Reviews, </w:t>
+              </w:r>
+              <w:r>
+                <w:rPr>
+                  <w:noProof/>
+                </w:rPr>
+                <w:t>11(1), pp. 111-118.</w:t>
+              </w:r>
+            </w:p>
+            <w:p>
+              <w:pPr>
+                <w:pStyle w:val="Bibliography"/>
+                <w:rPr>
+                  <w:noProof/>
+                </w:rPr>
+              </w:pPr>
+              <w:r>
+                <w:rPr>
+                  <w:noProof/>
+                </w:rPr>
+                <w:t xml:space="preserve">Marius, H., 2021. </w:t>
+              </w:r>
+              <w:r>
+                <w:rPr>
+                  <w:i/>
+                  <w:iCs/>
+                  <w:noProof/>
+                </w:rPr>
+                <w:t xml:space="preserve">Toward Data Science. </w:t>
+              </w:r>
+              <w:r>
+                <w:rPr>
+                  <w:noProof/>
+                </w:rPr>
+                <w:t xml:space="preserve">[Online] </w:t>
+              </w:r>
+              <w:r>
+                <w:rPr>
+                  <w:noProof/>
+                </w:rPr>
+                <w:br/>
+                <w:t xml:space="preserve">Available at: </w:t>
+              </w:r>
+              <w:r>
+                <w:rPr>
+                  <w:noProof/>
+                  <w:u w:val="single"/>
+                </w:rPr>
+                <w:t>https://towardsdatascience.com/overview-state-of-the-art-machine-learning-algorithms-per-discipline-per-task-c1a16a66b8bb</w:t>
+              </w:r>
+              <w:r>
+                <w:rPr>
+                  <w:noProof/>
+                </w:rPr>
+                <w:br/>
+                <w:t>[Accessed 12 October 2021].</w:t>
+              </w:r>
+            </w:p>
+            <w:p>
+              <w:r>
+                <w:rPr>
+                  <w:b/>
+                  <w:bCs/>
+                  <w:noProof/>
+                </w:rPr>
+                <w:fldChar w:fldCharType="end"/>
+              </w:r>
+            </w:p>
+          </w:sdtContent>
+        </w:sdt>
+      </w:sdtContent>
+    </w:sdt>
+    <w:p>
+      <w:pPr>
+        <w:pStyle w:val="Heading2"/>
+        <w:rPr>
+          <w:lang w:val="en"/>
+        </w:rPr>
+      </w:pPr>
+    </w:p>
+    <w:p>
+      <w:pPr>
+        <w:pStyle w:val="Heading2"/>
+        <w:rPr>
+          <w:lang w:val="en"/>
+        </w:rPr>
+      </w:pPr>
     </w:p>
     <w:p>
       <w:pPr>
         <w:pStyle w:val="FootnoteText"/>
         <w:rPr>
-          <w:rFonts w:cstheme="minorHAnsi"/>
           <w:sz w:val="22"/>
           <w:szCs w:val="22"/>
           <w:lang w:val="en-US"/>
         </w:rPr>
       </w:pPr>
-    </w:p>
-    <w:p>
-      <w:pPr>
-        <w:pStyle w:val="FootnoteText"/>
-        <w:rPr>
-          <w:rFonts w:cstheme="minorHAnsi"/>
-          <w:sz w:val="22"/>
-          <w:szCs w:val="22"/>
-          <w:lang w:val="en-US"/>
-        </w:rPr>
-      </w:pPr>
-      <w:r>
-        <w:rPr>
-          <w:rFonts w:cstheme="minorHAnsi"/>
-          <w:i/>
-          <w:iCs/>
-          <w:color w:val="000000"/>
-          <w:sz w:val="22"/>
-          <w:szCs w:val="22"/>
-          <w:shd w:val="clear" w:color="auto" w:fill="FFFFFF"/>
-        </w:rPr>
-        <w:t>IOSR Journal of Computer Engineering (IOSR-JCE)</w:t>
-      </w:r>
-      <w:r>
-        <w:rPr>
-          <w:rFonts w:cstheme="minorHAnsi"/>
-          <w:color w:val="000000"/>
-          <w:sz w:val="22"/>
-          <w:szCs w:val="22"/>
-          <w:shd w:val="clear" w:color="auto" w:fill="FFFFFF"/>
-        </w:rPr>
-        <w:t>, 2021. A Critical Conceptual Analysis of Definitions of Artificial Intelligence as Applicable to Computer Engineering. 16(2), p.13.</w:t>
-      </w:r>
-    </w:p>
-    <w:p>
-      <w:pPr>
-        <w:pStyle w:val="FootnoteText"/>
-        <w:rPr>
-          <w:rFonts w:cstheme="minorHAnsi"/>
-          <w:sz w:val="22"/>
-          <w:szCs w:val="22"/>
-          <w:lang w:val="en-US"/>
-        </w:rPr>
-      </w:pPr>
-      <w:r>
-        <w:rPr>
-          <w:rFonts w:cstheme="minorHAnsi"/>
-          <w:color w:val="000000"/>
-          <w:sz w:val="22"/>
-          <w:szCs w:val="22"/>
-          <w:shd w:val="clear" w:color="auto" w:fill="FFFFFF"/>
-        </w:rPr>
-        <w:t>Education, I., 2021. </w:t>
-      </w:r>
-      <w:r>
-        <w:rPr>
-          <w:rFonts w:cstheme="minorHAnsi"/>
-          <w:i/>
-          <w:iCs/>
-          <w:color w:val="000000"/>
-          <w:sz w:val="22"/>
-          <w:szCs w:val="22"/>
-          <w:shd w:val="clear" w:color="auto" w:fill="FFFFFF"/>
-        </w:rPr>
-        <w:t xml:space="preserve">What is Machine </w:t>
-      </w:r>
-      <w:proofErr w:type="gramStart"/>
-      <w:r>
-        <w:rPr>
-          <w:rFonts w:cstheme="minorHAnsi"/>
-          <w:i/>
-          <w:iCs/>
-          <w:color w:val="000000"/>
-          <w:sz w:val="22"/>
-          <w:szCs w:val="22"/>
-          <w:shd w:val="clear" w:color="auto" w:fill="FFFFFF"/>
-        </w:rPr>
-        <w:t>Learning?</w:t>
-      </w:r>
-      <w:r>
-        <w:rPr>
-          <w:rFonts w:cstheme="minorHAnsi"/>
-          <w:color w:val="000000"/>
-          <w:sz w:val="22"/>
-          <w:szCs w:val="22"/>
-          <w:shd w:val="clear" w:color="auto" w:fill="FFFFFF"/>
-        </w:rPr>
-        <w:t>.</w:t>
-      </w:r>
-      <w:proofErr w:type="gramEnd"/>
-      <w:r>
-        <w:rPr>
-          <w:rFonts w:cstheme="minorHAnsi"/>
-          <w:color w:val="000000"/>
-          <w:sz w:val="22"/>
-          <w:szCs w:val="22"/>
-          <w:shd w:val="clear" w:color="auto" w:fill="FFFFFF"/>
-        </w:rPr>
-        <w:t xml:space="preserve"> [online] Ibm.com. Available at: &lt;https://www.ibm.com/cloud/learn/machine-learning&gt; [Accessed 12 October 2021].</w:t>
-      </w:r>
     </w:p>
     <w:p>
       <w:pPr>
@@ -3611,8 +3989,9 @@
         <w:adjustRightInd w:val="0"/>
         <w:spacing w:after="200" w:line="276" w:lineRule="auto"/>
         <w:rPr>
-          <w:rFonts w:cstheme="minorHAnsi"/>
-          <w:lang w:val="en"/>
+          <w:rFonts w:ascii="Open Sans" w:hAnsi="Open Sans" w:cs="Open Sans"/>
+          <w:color w:val="000000"/>
+          <w:shd w:val="clear" w:color="auto" w:fill="FFFFFF"/>
         </w:rPr>
       </w:pPr>
     </w:p>
@@ -3624,202 +4003,8 @@
         <w:adjustRightInd w:val="0"/>
         <w:spacing w:after="200" w:line="276" w:lineRule="auto"/>
         <w:rPr>
-          <w:rFonts w:cstheme="minorHAnsi"/>
-          <w:color w:val="000000"/>
-          <w:shd w:val="clear" w:color="auto" w:fill="FFFFFF"/>
-        </w:rPr>
-      </w:pPr>
-      <w:r>
-        <w:rPr>
-          <w:rFonts w:cstheme="minorHAnsi"/>
-          <w:color w:val="000000"/>
-          <w:shd w:val="clear" w:color="auto" w:fill="FFFFFF"/>
-        </w:rPr>
-        <w:t>&lt;https://www.researchgate.net/profile/Roberto-Arroyo-4/publication/304789242/figure/fig2/AS:380415174037504@1467709453041/Example-cases-of-pixel-wise-segmentation-performed-by-SegNet-on-real-road-scenarios.png&gt; [Accessed 12 October 2021].</w:t>
-      </w:r>
-    </w:p>
-    <w:p>
-      <w:pPr>
-        <w:pStyle w:val="FootnoteText"/>
-        <w:rPr>
-          <w:rFonts w:cstheme="minorHAnsi"/>
-          <w:color w:val="000000"/>
-          <w:sz w:val="22"/>
-          <w:szCs w:val="22"/>
-          <w:shd w:val="clear" w:color="auto" w:fill="FFFFFF"/>
-        </w:rPr>
-      </w:pPr>
-      <w:r>
-        <w:rPr>
-          <w:rFonts w:cstheme="minorHAnsi"/>
-          <w:color w:val="000000"/>
-          <w:sz w:val="22"/>
-          <w:szCs w:val="22"/>
-          <w:shd w:val="clear" w:color="auto" w:fill="FFFFFF"/>
-        </w:rPr>
-        <w:t>Ibm.com. 2021. </w:t>
-      </w:r>
-      <w:r>
-        <w:rPr>
-          <w:rFonts w:cstheme="minorHAnsi"/>
-          <w:i/>
-          <w:iCs/>
-          <w:color w:val="000000"/>
-          <w:sz w:val="22"/>
-          <w:szCs w:val="22"/>
-          <w:shd w:val="clear" w:color="auto" w:fill="FFFFFF"/>
-        </w:rPr>
-        <w:t xml:space="preserve">What are Neural </w:t>
-      </w:r>
-      <w:proofErr w:type="gramStart"/>
-      <w:r>
-        <w:rPr>
-          <w:rFonts w:cstheme="minorHAnsi"/>
-          <w:i/>
-          <w:iCs/>
-          <w:color w:val="000000"/>
-          <w:sz w:val="22"/>
-          <w:szCs w:val="22"/>
-          <w:shd w:val="clear" w:color="auto" w:fill="FFFFFF"/>
-        </w:rPr>
-        <w:t>Networks?</w:t>
-      </w:r>
-      <w:r>
-        <w:rPr>
-          <w:rFonts w:cstheme="minorHAnsi"/>
-          <w:color w:val="000000"/>
-          <w:sz w:val="22"/>
-          <w:szCs w:val="22"/>
-          <w:shd w:val="clear" w:color="auto" w:fill="FFFFFF"/>
-        </w:rPr>
-        <w:t>.</w:t>
-      </w:r>
-      <w:proofErr w:type="gramEnd"/>
-      <w:r>
-        <w:rPr>
-          <w:rFonts w:cstheme="minorHAnsi"/>
-          <w:color w:val="000000"/>
-          <w:sz w:val="22"/>
-          <w:szCs w:val="22"/>
-          <w:shd w:val="clear" w:color="auto" w:fill="FFFFFF"/>
-        </w:rPr>
-        <w:t xml:space="preserve"> [online] Available at: &lt;https://www.ibm.com/au-en/cloud/learn/neural-networks&gt; [Accessed 12 October 2021].</w:t>
-      </w:r>
-    </w:p>
-    <w:p>
-      <w:pPr>
-        <w:pStyle w:val="FootnoteText"/>
-        <w:rPr>
-          <w:rFonts w:cstheme="minorHAnsi"/>
-          <w:sz w:val="22"/>
-          <w:szCs w:val="22"/>
-          <w:lang w:val="en-US"/>
-        </w:rPr>
-      </w:pPr>
-    </w:p>
-    <w:p>
-      <w:pPr>
-        <w:pStyle w:val="FootnoteText"/>
-        <w:rPr>
-          <w:rFonts w:cstheme="minorHAnsi"/>
-          <w:sz w:val="22"/>
-          <w:szCs w:val="22"/>
-          <w:lang w:val="en-US"/>
-        </w:rPr>
-      </w:pPr>
-      <w:r>
-        <w:rPr>
-          <w:rFonts w:cstheme="minorHAnsi"/>
-          <w:color w:val="000000"/>
-          <w:sz w:val="22"/>
-          <w:szCs w:val="22"/>
-          <w:shd w:val="clear" w:color="auto" w:fill="FFFFFF"/>
-        </w:rPr>
-        <w:t>Medium. 2021. </w:t>
-      </w:r>
-      <w:r>
-        <w:rPr>
-          <w:rFonts w:cstheme="minorHAnsi"/>
-          <w:i/>
-          <w:iCs/>
-          <w:color w:val="000000"/>
-          <w:sz w:val="22"/>
-          <w:szCs w:val="22"/>
-          <w:shd w:val="clear" w:color="auto" w:fill="FFFFFF"/>
-        </w:rPr>
-        <w:t>Overview: State-of-the-Art Machine Learning Algorithms per Discipline &amp; per Task</w:t>
-      </w:r>
-      <w:r>
-        <w:rPr>
-          <w:rFonts w:cstheme="minorHAnsi"/>
-          <w:color w:val="000000"/>
-          <w:sz w:val="22"/>
-          <w:szCs w:val="22"/>
-          <w:shd w:val="clear" w:color="auto" w:fill="FFFFFF"/>
-        </w:rPr>
-        <w:t>. [online] Available at: &lt;https://towardsdatascience.com/overview-state-of-the-art-machine-learning-algorithms-per-discipline-per-task-c1a16a66b8bb&gt; [Accessed 12 October 2021].</w:t>
-      </w:r>
-    </w:p>
-    <w:p>
-      <w:pPr>
-        <w:pStyle w:val="FootnoteText"/>
-        <w:rPr>
-          <w:rFonts w:cstheme="minorHAnsi"/>
-          <w:sz w:val="22"/>
-          <w:szCs w:val="22"/>
-        </w:rPr>
-      </w:pPr>
-    </w:p>
-    <w:p>
-      <w:pPr>
-        <w:pStyle w:val="FootnoteText"/>
-        <w:rPr>
-          <w:rFonts w:cstheme="minorHAnsi"/>
-          <w:sz w:val="22"/>
-          <w:szCs w:val="22"/>
-          <w:lang w:val="en-US"/>
-        </w:rPr>
-      </w:pPr>
-      <w:r>
-        <w:rPr>
-          <w:rFonts w:cstheme="minorHAnsi"/>
-          <w:color w:val="000000"/>
-          <w:sz w:val="22"/>
-          <w:szCs w:val="22"/>
-          <w:shd w:val="clear" w:color="auto" w:fill="FFFFFF"/>
-        </w:rPr>
-        <w:t>Medium. 2021. </w:t>
-      </w:r>
-      <w:r>
-        <w:rPr>
-          <w:rFonts w:cstheme="minorHAnsi"/>
-          <w:i/>
-          <w:iCs/>
-          <w:color w:val="000000"/>
-          <w:sz w:val="22"/>
-          <w:szCs w:val="22"/>
-          <w:shd w:val="clear" w:color="auto" w:fill="FFFFFF"/>
-        </w:rPr>
-        <w:t>Overview: State-of-the-Art Machine Learning Algorithms per Discipline &amp; per Task</w:t>
-      </w:r>
-      <w:r>
-        <w:rPr>
-          <w:rFonts w:cstheme="minorHAnsi"/>
-          <w:color w:val="000000"/>
-          <w:sz w:val="22"/>
-          <w:szCs w:val="22"/>
-          <w:shd w:val="clear" w:color="auto" w:fill="FFFFFF"/>
-        </w:rPr>
-        <w:t>. [online] Available at: &lt;https://towardsdatascience.com/overview-state-of-the-art-machine-learning-algorithms-per-discipline-per-task-c1a16a66b8bb&gt; [Accessed 12 October 2021].</w:t>
-      </w:r>
-    </w:p>
-    <w:p>
-      <w:pPr>
-        <w:pStyle w:val="FootnoteText"/>
-        <w:rPr>
-          <w:sz w:val="22"/>
-          <w:szCs w:val="22"/>
-          <w:lang w:val="en-US"/>
+          <w:rFonts w:ascii="Calibri" w:hAnsi="Calibri" w:cs="Calibri"/>
+          <w:lang w:val="en"/>
         </w:rPr>
       </w:pPr>
     </w:p>
@@ -3831,9 +4016,8 @@
         <w:adjustRightInd w:val="0"/>
         <w:spacing w:after="200" w:line="276" w:lineRule="auto"/>
         <w:rPr>
-          <w:rFonts w:ascii="Open Sans" w:hAnsi="Open Sans" w:cs="Open Sans"/>
-          <w:color w:val="000000"/>
-          <w:shd w:val="clear" w:color="auto" w:fill="FFFFFF"/>
+          <w:rFonts w:ascii="Calibri" w:hAnsi="Calibri" w:cs="Calibri"/>
+          <w:lang w:val="en"/>
         </w:rPr>
       </w:pPr>
     </w:p>
@@ -3850,33 +4034,8 @@
         </w:rPr>
       </w:pPr>
     </w:p>
-    <w:p>
-      <w:pPr>
-        <w:widowControl w:val="0"/>
-        <w:autoSpaceDE w:val="0"/>
-        <w:autoSpaceDN w:val="0"/>
-        <w:adjustRightInd w:val="0"/>
-        <w:spacing w:after="200" w:line="276" w:lineRule="auto"/>
-        <w:rPr>
-          <w:rFonts w:ascii="Calibri" w:hAnsi="Calibri" w:cs="Calibri"/>
-          <w:lang w:val="en"/>
-        </w:rPr>
-      </w:pPr>
-    </w:p>
-    <w:p>
-      <w:pPr>
-        <w:widowControl w:val="0"/>
-        <w:autoSpaceDE w:val="0"/>
-        <w:autoSpaceDN w:val="0"/>
-        <w:adjustRightInd w:val="0"/>
-        <w:spacing w:after="200" w:line="276" w:lineRule="auto"/>
-        <w:rPr>
-          <w:rFonts w:ascii="Calibri" w:hAnsi="Calibri" w:cs="Calibri"/>
-          <w:lang w:val="en"/>
-        </w:rPr>
-      </w:pPr>
-    </w:p>
     <w:sectPr>
+      <w:footerReference w:type="default" r:id="rId9"/>
       <w:pgSz w:w="12240" w:h="15840"/>
       <w:pgMar w:top="1440" w:right="1440" w:bottom="1440" w:left="1440" w:header="720" w:footer="720" w:gutter="0"/>
       <w:pgNumType w:start="0"/>
@@ -3914,6 +4073,59 @@
 </w:endnotes>
 </file>
 
+<file path=word/footer1.xml><?xml version="1.0" encoding="utf-8"?>
+<w:ftr xmlns:wpc="http://schemas.microsoft.com/office/word/2010/wordprocessingCanvas" xmlns:cx="http://schemas.microsoft.com/office/drawing/2014/chartex" xmlns:cx1="http://schemas.microsoft.com/office/drawing/2015/9/8/chartex" xmlns:cx2="http://schemas.microsoft.com/office/drawing/2015/10/21/chartex" xmlns:cx3="http://schemas.microsoft.com/office/drawing/2016/5/9/chartex" xmlns:cx4="http://schemas.microsoft.com/office/drawing/2016/5/10/chartex" xmlns:cx5="http://schemas.microsoft.com/office/drawing/2016/5/11/chartex" xmlns:cx6="http://schemas.microsoft.com/office/drawing/2016/5/12/chartex" xmlns:cx7="http://schemas.microsoft.com/office/drawing/2016/5/13/chartex" xmlns:cx8="http://schemas.microsoft.com/office/drawing/2016/5/14/chartex" xmlns:mc="http://schemas.openxmlformats.org/markup-compatibility/2006" xmlns:aink="http://schemas.microsoft.com/office/drawing/2016/ink" xmlns:am3d="http://schemas.microsoft.com/office/drawing/2017/model3d" xmlns:o="urn:schemas-microsoft-com:office:office" xmlns:r="http://schemas.openxmlformats.org/officeDocument/2006/relationships" xmlns:m="http://schemas.openxmlformats.org/officeDocument/2006/math" xmlns:v="urn:schemas-microsoft-com:vml" xmlns:wp14="http://schemas.microsoft.com/office/word/2010/wordprocessingDrawing" xmlns:wp="http://schemas.openxmlformats.org/drawingml/2006/wordprocessingDrawing" xmlns:w10="urn:schemas-microsoft-com:office:word" xmlns:w="http://schemas.openxmlformats.org/wordprocessingml/2006/main" xmlns:w14="http://schemas.microsoft.com/office/word/2010/wordml" xmlns:w15="http://schemas.microsoft.com/office/word/2012/wordml" xmlns:w16cex="http://schemas.microsoft.com/office/word/2018/wordml/cex" xmlns:w16cid="http://schemas.microsoft.com/office/word/2016/wordml/cid" xmlns:w16="http://schemas.microsoft.com/office/word/2018/wordml" xmlns:w16sdtdh="http://schemas.microsoft.com/office/word/2020/wordml/sdtdatahash" xmlns:w16se="http://schemas.microsoft.com/office/word/2015/wordml/symex" xmlns:wpg="http://schemas.microsoft.com/office/word/2010/wordprocessingGroup" xmlns:wpi="http://schemas.microsoft.com/office/word/2010/wordprocessingInk" xmlns:wne="http://schemas.microsoft.com/office/word/2006/wordml" xmlns:wps="http://schemas.microsoft.com/office/word/2010/wordprocessingShape" mc:Ignorable="w14 w15 w16se w16cid w16 w16cex w16sdtdh wp14">
+  <w:sdt>
+    <w:sdtPr>
+      <w:id w:val="1122122468"/>
+      <w:docPartObj>
+        <w:docPartGallery w:val="Page Numbers (Bottom of Page)"/>
+        <w:docPartUnique/>
+      </w:docPartObj>
+    </w:sdtPr>
+    <w:sdtEndPr>
+      <w:rPr>
+        <w:noProof/>
+      </w:rPr>
+    </w:sdtEndPr>
+    <w:sdtContent>
+      <w:p>
+        <w:pPr>
+          <w:pStyle w:val="Footer"/>
+          <w:jc w:val="right"/>
+        </w:pPr>
+        <w:r>
+          <w:fldChar w:fldCharType="begin"/>
+        </w:r>
+        <w:r>
+          <w:instrText xml:space="preserve"> PAGE   \* MERGEFORMAT </w:instrText>
+        </w:r>
+        <w:r>
+          <w:fldChar w:fldCharType="separate"/>
+        </w:r>
+        <w:r>
+          <w:rPr>
+            <w:noProof/>
+          </w:rPr>
+          <w:t>2</w:t>
+        </w:r>
+        <w:r>
+          <w:rPr>
+            <w:noProof/>
+          </w:rPr>
+          <w:fldChar w:fldCharType="end"/>
+        </w:r>
+      </w:p>
+    </w:sdtContent>
+  </w:sdt>
+  <w:p>
+    <w:pPr>
+      <w:pStyle w:val="Footer"/>
+    </w:pPr>
+  </w:p>
+</w:ftr>
+</file>
+
 <file path=word/footnotes.xml><?xml version="1.0" encoding="utf-8"?>
 <w:footnotes xmlns:wpc="http://schemas.microsoft.com/office/word/2010/wordprocessingCanvas" xmlns:cx="http://schemas.microsoft.com/office/drawing/2014/chartex" xmlns:cx1="http://schemas.microsoft.com/office/drawing/2015/9/8/chartex" xmlns:cx2="http://schemas.microsoft.com/office/drawing/2015/10/21/chartex" xmlns:cx3="http://schemas.microsoft.com/office/drawing/2016/5/9/chartex" xmlns:cx4="http://schemas.microsoft.com/office/drawing/2016/5/10/chartex" xmlns:cx5="http://schemas.microsoft.com/office/drawing/2016/5/11/chartex" xmlns:cx6="http://schemas.microsoft.com/office/drawing/2016/5/12/chartex" xmlns:cx7="http://schemas.microsoft.com/office/drawing/2016/5/13/chartex" xmlns:cx8="http://schemas.microsoft.com/office/drawing/2016/5/14/chartex" xmlns:mc="http://schemas.openxmlformats.org/markup-compatibility/2006" xmlns:aink="http://schemas.microsoft.com/office/drawing/2016/ink" xmlns:am3d="http://schemas.microsoft.com/office/drawing/2017/model3d" xmlns:o="urn:schemas-microsoft-com:office:office" xmlns:r="http://schemas.openxmlformats.org/officeDocument/2006/relationships" xmlns:m="http://schemas.openxmlformats.org/officeDocument/2006/math" xmlns:v="urn:schemas-microsoft-com:vml" xmlns:wp14="http://schemas.microsoft.com/office/word/2010/wordprocessingDrawing" xmlns:wp="http://schemas.openxmlformats.org/drawingml/2006/wordprocessingDrawing" xmlns:w10="urn:schemas-microsoft-com:office:word" xmlns:w="http://schemas.openxmlformats.org/wordprocessingml/2006/main" xmlns:w14="http://schemas.microsoft.com/office/word/2010/wordml" xmlns:w15="http://schemas.microsoft.com/office/word/2012/wordml" xmlns:w16cex="http://schemas.microsoft.com/office/word/2018/wordml/cex" xmlns:w16cid="http://schemas.microsoft.com/office/word/2016/wordml/cid" xmlns:w16="http://schemas.microsoft.com/office/word/2018/wordml" xmlns:w16sdtdh="http://schemas.microsoft.com/office/word/2020/wordml/sdtdatahash" xmlns:w16se="http://schemas.microsoft.com/office/word/2015/wordml/symex" xmlns:wpg="http://schemas.microsoft.com/office/word/2010/wordprocessingGroup" xmlns:wpi="http://schemas.microsoft.com/office/word/2010/wordprocessingInk" xmlns:wne="http://schemas.microsoft.com/office/word/2006/wordml" xmlns:wps="http://schemas.microsoft.com/office/word/2010/wordprocessingShape" mc:Ignorable="w14 w15 w16se w16cid w16 w16cex w16sdtdh wp14">
   <w:footnote w:type="separator" w:id="-1">
@@ -3933,354 +4145,6 @@
       </w:pPr>
       <w:r>
         <w:continuationSeparator/>
-      </w:r>
-    </w:p>
-  </w:footnote>
-  <w:footnote w:id="1">
-    <w:p>
-      <w:pPr>
-        <w:pStyle w:val="FootnoteText"/>
-        <w:rPr>
-          <w:lang w:val="en-US"/>
-        </w:rPr>
-      </w:pPr>
-      <w:r>
-        <w:rPr>
-          <w:rStyle w:val="FootnoteReference"/>
-        </w:rPr>
-        <w:footnoteRef/>
-      </w:r>
-      <w:r>
-        <w:t xml:space="preserve"> </w:t>
-      </w:r>
-      <w:r>
-        <w:rPr>
-          <w:rFonts w:ascii="Open Sans" w:hAnsi="Open Sans" w:cs="Open Sans"/>
-          <w:color w:val="000000"/>
-          <w:shd w:val="clear" w:color="auto" w:fill="FFFFFF"/>
-        </w:rPr>
-        <w:t>Nichols, J., Herbert Chan, H. and Baker, M., 2019. Machine learning: applications of artificial intelligence to imaging and diagnosis. </w:t>
-      </w:r>
-      <w:r>
-        <w:rPr>
-          <w:rFonts w:ascii="Open Sans" w:hAnsi="Open Sans" w:cs="Open Sans"/>
-          <w:i/>
-          <w:iCs/>
-          <w:color w:val="000000"/>
-          <w:shd w:val="clear" w:color="auto" w:fill="FFFFFF"/>
-        </w:rPr>
-        <w:t>Biophysical Reviews</w:t>
-      </w:r>
-      <w:r>
-        <w:rPr>
-          <w:rFonts w:ascii="Open Sans" w:hAnsi="Open Sans" w:cs="Open Sans"/>
-          <w:color w:val="000000"/>
-          <w:shd w:val="clear" w:color="auto" w:fill="FFFFFF"/>
-        </w:rPr>
-        <w:t>, [online] 111-118(11). Available at: &lt;https://www.ncbi.nlm.nih.gov/pmc/articles/PMC6381354/&gt; [Accessed 12 October 2021].</w:t>
-      </w:r>
-    </w:p>
-  </w:footnote>
-  <w:footnote w:id="2">
-    <w:p>
-      <w:pPr>
-        <w:pStyle w:val="FootnoteText"/>
-        <w:rPr>
-          <w:lang w:val="en-US"/>
-        </w:rPr>
-      </w:pPr>
-      <w:r>
-        <w:rPr>
-          <w:rStyle w:val="FootnoteReference"/>
-        </w:rPr>
-        <w:footnoteRef/>
-      </w:r>
-      <w:r>
-        <w:t xml:space="preserve"> </w:t>
-      </w:r>
-      <w:r>
-        <w:rPr>
-          <w:rFonts w:ascii="Open Sans" w:hAnsi="Open Sans" w:cs="Open Sans"/>
-          <w:i/>
-          <w:iCs/>
-          <w:color w:val="000000"/>
-          <w:shd w:val="clear" w:color="auto" w:fill="FFFFFF"/>
-        </w:rPr>
-        <w:t>IOSR Journal of Computer Engineering (IOSR-JCE)</w:t>
-      </w:r>
-      <w:r>
-        <w:rPr>
-          <w:rFonts w:ascii="Open Sans" w:hAnsi="Open Sans" w:cs="Open Sans"/>
-          <w:color w:val="000000"/>
-          <w:shd w:val="clear" w:color="auto" w:fill="FFFFFF"/>
-        </w:rPr>
-        <w:t>, 2021. A Critical Conceptual Analysis of Definitions of Artificial Intelligence as Applicable to Computer Engineering. 16(2), p.13.</w:t>
-      </w:r>
-    </w:p>
-  </w:footnote>
-  <w:footnote w:id="3">
-    <w:p>
-      <w:pPr>
-        <w:pStyle w:val="FootnoteText"/>
-        <w:rPr>
-          <w:lang w:val="en-US"/>
-        </w:rPr>
-      </w:pPr>
-      <w:r>
-        <w:rPr>
-          <w:rStyle w:val="FootnoteReference"/>
-        </w:rPr>
-        <w:footnoteRef/>
-      </w:r>
-      <w:r>
-        <w:t xml:space="preserve"> </w:t>
-      </w:r>
-      <w:r>
-        <w:rPr>
-          <w:rFonts w:ascii="Open Sans" w:hAnsi="Open Sans" w:cs="Open Sans"/>
-          <w:color w:val="000000"/>
-          <w:shd w:val="clear" w:color="auto" w:fill="FFFFFF"/>
-        </w:rPr>
-        <w:t>Education, I., 2021. </w:t>
-      </w:r>
-      <w:r>
-        <w:rPr>
-          <w:rFonts w:ascii="Open Sans" w:hAnsi="Open Sans" w:cs="Open Sans"/>
-          <w:i/>
-          <w:iCs/>
-          <w:color w:val="000000"/>
-          <w:shd w:val="clear" w:color="auto" w:fill="FFFFFF"/>
-        </w:rPr>
-        <w:t xml:space="preserve">What is Machine </w:t>
-      </w:r>
-      <w:proofErr w:type="gramStart"/>
-      <w:r>
-        <w:rPr>
-          <w:rFonts w:ascii="Open Sans" w:hAnsi="Open Sans" w:cs="Open Sans"/>
-          <w:i/>
-          <w:iCs/>
-          <w:color w:val="000000"/>
-          <w:shd w:val="clear" w:color="auto" w:fill="FFFFFF"/>
-        </w:rPr>
-        <w:t>Learning?</w:t>
-      </w:r>
-      <w:r>
-        <w:rPr>
-          <w:rFonts w:ascii="Open Sans" w:hAnsi="Open Sans" w:cs="Open Sans"/>
-          <w:color w:val="000000"/>
-          <w:shd w:val="clear" w:color="auto" w:fill="FFFFFF"/>
-        </w:rPr>
-        <w:t>.</w:t>
-      </w:r>
-      <w:proofErr w:type="gramEnd"/>
-      <w:r>
-        <w:rPr>
-          <w:rFonts w:ascii="Open Sans" w:hAnsi="Open Sans" w:cs="Open Sans"/>
-          <w:color w:val="000000"/>
-          <w:shd w:val="clear" w:color="auto" w:fill="FFFFFF"/>
-        </w:rPr>
-        <w:t xml:space="preserve"> [online] Ibm.com. Available at: &lt;https://www.ibm.com/cloud/learn/machine-learning&gt; [Accessed 12 October 2021].</w:t>
-      </w:r>
-    </w:p>
-  </w:footnote>
-  <w:footnote w:id="4">
-    <w:p>
-      <w:pPr>
-        <w:pStyle w:val="FootnoteText"/>
-        <w:rPr>
-          <w:lang w:val="en-US"/>
-        </w:rPr>
-      </w:pPr>
-      <w:r>
-        <w:rPr>
-          <w:rStyle w:val="FootnoteReference"/>
-        </w:rPr>
-        <w:footnoteRef/>
-      </w:r>
-      <w:r>
-        <w:t xml:space="preserve"> </w:t>
-      </w:r>
-      <w:r>
-        <w:rPr>
-          <w:rFonts w:ascii="Open Sans" w:hAnsi="Open Sans" w:cs="Open Sans"/>
-          <w:color w:val="000000"/>
-          <w:shd w:val="clear" w:color="auto" w:fill="FFFFFF"/>
-        </w:rPr>
-        <w:t>Ibm.com. 2021. </w:t>
-      </w:r>
-      <w:r>
-        <w:rPr>
-          <w:rFonts w:ascii="Open Sans" w:hAnsi="Open Sans" w:cs="Open Sans"/>
-          <w:i/>
-          <w:iCs/>
-          <w:color w:val="000000"/>
-          <w:shd w:val="clear" w:color="auto" w:fill="FFFFFF"/>
-        </w:rPr>
-        <w:t xml:space="preserve">What are Neural </w:t>
-      </w:r>
-      <w:proofErr w:type="gramStart"/>
-      <w:r>
-        <w:rPr>
-          <w:rFonts w:ascii="Open Sans" w:hAnsi="Open Sans" w:cs="Open Sans"/>
-          <w:i/>
-          <w:iCs/>
-          <w:color w:val="000000"/>
-          <w:shd w:val="clear" w:color="auto" w:fill="FFFFFF"/>
-        </w:rPr>
-        <w:t>Networks?</w:t>
-      </w:r>
-      <w:r>
-        <w:rPr>
-          <w:rFonts w:ascii="Open Sans" w:hAnsi="Open Sans" w:cs="Open Sans"/>
-          <w:color w:val="000000"/>
-          <w:shd w:val="clear" w:color="auto" w:fill="FFFFFF"/>
-        </w:rPr>
-        <w:t>.</w:t>
-      </w:r>
-      <w:proofErr w:type="gramEnd"/>
-      <w:r>
-        <w:rPr>
-          <w:rFonts w:ascii="Open Sans" w:hAnsi="Open Sans" w:cs="Open Sans"/>
-          <w:color w:val="000000"/>
-          <w:shd w:val="clear" w:color="auto" w:fill="FFFFFF"/>
-        </w:rPr>
-        <w:t xml:space="preserve"> [online] Available at: &lt;https://www.ibm.com/au-en/cloud/learn/neural-networks&gt; [Accessed 12 October 2021].</w:t>
-      </w:r>
-    </w:p>
-  </w:footnote>
-  <w:footnote w:id="5">
-    <w:p>
-      <w:pPr>
-        <w:pStyle w:val="FootnoteText"/>
-        <w:rPr>
-          <w:lang w:val="en-US"/>
-        </w:rPr>
-      </w:pPr>
-      <w:r>
-        <w:rPr>
-          <w:rStyle w:val="FootnoteReference"/>
-        </w:rPr>
-        <w:footnoteRef/>
-      </w:r>
-      <w:r>
-        <w:t xml:space="preserve"> </w:t>
-      </w:r>
-      <w:r>
-        <w:rPr>
-          <w:rFonts w:cstheme="minorHAnsi"/>
-          <w:color w:val="000000"/>
-          <w:shd w:val="clear" w:color="auto" w:fill="FFFFFF"/>
-        </w:rPr>
-        <w:t>Medium. 2021. </w:t>
-      </w:r>
-      <w:r>
-        <w:rPr>
-          <w:rFonts w:cstheme="minorHAnsi"/>
-          <w:i/>
-          <w:iCs/>
-          <w:color w:val="000000"/>
-          <w:shd w:val="clear" w:color="auto" w:fill="FFFFFF"/>
-        </w:rPr>
-        <w:t>Overview: State-of-the-Art Machine Learning Algorithms per Discipline &amp; per Task</w:t>
-      </w:r>
-      <w:r>
-        <w:rPr>
-          <w:rFonts w:cstheme="minorHAnsi"/>
-          <w:color w:val="000000"/>
-          <w:shd w:val="clear" w:color="auto" w:fill="FFFFFF"/>
-        </w:rPr>
-        <w:t>. [online] Available at: &lt;https://towardsdatascience.com/overview-state-of-the-art-machine-learning-algorithms-per-discipline-per-task-c1a16a66b8bb&gt; [Accessed 12 October 2021].</w:t>
-      </w:r>
-    </w:p>
-  </w:footnote>
-  <w:footnote w:id="6">
-    <w:p>
-      <w:pPr>
-        <w:pStyle w:val="FootnoteText"/>
-        <w:rPr>
-          <w:rFonts w:cstheme="minorHAnsi"/>
-          <w:lang w:val="en-US"/>
-        </w:rPr>
-      </w:pPr>
-      <w:r>
-        <w:rPr>
-          <w:rStyle w:val="FootnoteReference"/>
-        </w:rPr>
-        <w:footnoteRef/>
-      </w:r>
-      <w:r>
-        <w:t xml:space="preserve"> </w:t>
-      </w:r>
-      <w:r>
-        <w:rPr>
-          <w:rFonts w:cstheme="minorHAnsi"/>
-          <w:color w:val="000000"/>
-          <w:shd w:val="clear" w:color="auto" w:fill="FFFFFF"/>
-        </w:rPr>
-        <w:t>Medium. 2021. </w:t>
-      </w:r>
-      <w:r>
-        <w:rPr>
-          <w:rFonts w:cstheme="minorHAnsi"/>
-          <w:i/>
-          <w:iCs/>
-          <w:color w:val="000000"/>
-          <w:shd w:val="clear" w:color="auto" w:fill="FFFFFF"/>
-        </w:rPr>
-        <w:t>Overview: State-of-the-Art Machine Learning Algorithms per Discipline &amp; per Task</w:t>
-      </w:r>
-      <w:r>
-        <w:rPr>
-          <w:rFonts w:cstheme="minorHAnsi"/>
-          <w:color w:val="000000"/>
-          <w:shd w:val="clear" w:color="auto" w:fill="FFFFFF"/>
-        </w:rPr>
-        <w:t>. [online] Available at: &lt;https://towardsdatascience.com/overview-state-of-the-art-machine-learning-algorithms-per-discipline-per-task-c1a16a66b8bb&gt; [Accessed 12 October 2021].</w:t>
-      </w:r>
-    </w:p>
-  </w:footnote>
-  <w:footnote w:id="7">
-    <w:p>
-      <w:pPr>
-        <w:pStyle w:val="FootnoteText"/>
-        <w:rPr>
-          <w:lang w:val="en-US"/>
-        </w:rPr>
-      </w:pPr>
-      <w:r>
-        <w:rPr>
-          <w:rStyle w:val="FootnoteReference"/>
-        </w:rPr>
-        <w:footnoteRef/>
-      </w:r>
-      <w:r>
-        <w:t xml:space="preserve"> </w:t>
-      </w:r>
-      <w:r>
-        <w:rPr>
-          <w:rFonts w:cstheme="minorHAnsi"/>
-          <w:color w:val="000000"/>
-          <w:shd w:val="clear" w:color="auto" w:fill="FFFFFF"/>
-        </w:rPr>
-        <w:t>Medium. 2021. </w:t>
-      </w:r>
-      <w:r>
-        <w:rPr>
-          <w:rFonts w:cstheme="minorHAnsi"/>
-          <w:i/>
-          <w:iCs/>
-          <w:color w:val="000000"/>
-          <w:shd w:val="clear" w:color="auto" w:fill="FFFFFF"/>
-        </w:rPr>
-        <w:t>Overview: State-of-the-Art Machine Learning Algorithms per Discipline &amp; per Task</w:t>
-      </w:r>
-      <w:r>
-        <w:rPr>
-          <w:rFonts w:cstheme="minorHAnsi"/>
-          <w:color w:val="000000"/>
-          <w:shd w:val="clear" w:color="auto" w:fill="FFFFFF"/>
-        </w:rPr>
-        <w:t>. [online] Available at: &lt;https://towardsdatascience.com/overview-state-of-the-art-machine-learning-algorithms-per-discipline-per-task-c1a16a66b8bb&gt; [Accessed 12 October 2021].</w:t>
       </w:r>
     </w:p>
   </w:footnote>
@@ -4902,6 +4766,70 @@
       <w:u w:val="single"/>
     </w:rPr>
   </w:style>
+  <w:style w:type="paragraph" w:styleId="Header">
+    <w:name w:val="header"/>
+    <w:basedOn w:val="Normal"/>
+    <w:link w:val="HeaderChar"/>
+    <w:uiPriority w:val="99"/>
+    <w:unhideWhenUsed/>
+    <w:rsid w:val="00B51014"/>
+    <w:pPr>
+      <w:tabs>
+        <w:tab w:val="center" w:pos="4513"/>
+        <w:tab w:val="right" w:pos="9026"/>
+      </w:tabs>
+      <w:spacing w:after="0" w:line="240" w:lineRule="auto"/>
+    </w:pPr>
+  </w:style>
+  <w:style w:type="character" w:customStyle="1" w:styleId="HeaderChar">
+    <w:name w:val="Header Char"/>
+    <w:basedOn w:val="DefaultParagraphFont"/>
+    <w:link w:val="Header"/>
+    <w:uiPriority w:val="99"/>
+    <w:rsid w:val="00B51014"/>
+  </w:style>
+  <w:style w:type="paragraph" w:styleId="Footer">
+    <w:name w:val="footer"/>
+    <w:basedOn w:val="Normal"/>
+    <w:link w:val="FooterChar"/>
+    <w:uiPriority w:val="99"/>
+    <w:unhideWhenUsed/>
+    <w:rsid w:val="00B51014"/>
+    <w:pPr>
+      <w:tabs>
+        <w:tab w:val="center" w:pos="4513"/>
+        <w:tab w:val="right" w:pos="9026"/>
+      </w:tabs>
+      <w:spacing w:after="0" w:line="240" w:lineRule="auto"/>
+    </w:pPr>
+  </w:style>
+  <w:style w:type="character" w:customStyle="1" w:styleId="FooterChar">
+    <w:name w:val="Footer Char"/>
+    <w:basedOn w:val="DefaultParagraphFont"/>
+    <w:link w:val="Footer"/>
+    <w:uiPriority w:val="99"/>
+    <w:rsid w:val="00B51014"/>
+  </w:style>
+  <w:style w:type="paragraph" w:styleId="Bibliography">
+    <w:name w:val="Bibliography"/>
+    <w:basedOn w:val="Normal"/>
+    <w:next w:val="Normal"/>
+    <w:uiPriority w:val="37"/>
+    <w:unhideWhenUsed/>
+    <w:rsid w:val="00B51014"/>
+  </w:style>
+  <w:style w:type="paragraph" w:styleId="TOC1">
+    <w:name w:val="toc 1"/>
+    <w:basedOn w:val="Normal"/>
+    <w:next w:val="Normal"/>
+    <w:autoRedefine/>
+    <w:uiPriority w:val="39"/>
+    <w:unhideWhenUsed/>
+    <w:rsid w:val="001E4A12"/>
+    <w:pPr>
+      <w:spacing w:after="100"/>
+    </w:pPr>
+  </w:style>
 </w:styles>
 </file>
 
@@ -5092,6 +5020,7 @@
     <w:sig w:usb0="E4002EFF" w:usb1="C000247B" w:usb2="00000009" w:usb3="00000000" w:csb0="000001FF" w:csb1="00000000"/>
   </w:font>
   <w:font w:name="Open Sans">
+    <w:altName w:val="Open Sans"/>
     <w:charset w:val="00"/>
     <w:family w:val="swiss"/>
     <w:pitch w:val="variable"/>
@@ -5116,7 +5045,9 @@
   </w:compat>
   <w:rsids>
     <w:rsidRoot w:val="002C04DE"/>
+    <w:rsid w:val="00226288"/>
     <w:rsid w:val="002C04DE"/>
+    <w:rsid w:val="00511C41"/>
     <w:rsid w:val="00B44B74"/>
   </w:rsids>
   <m:mathPr>
@@ -5903,7 +5834,135 @@
 </file>
 
 <file path=customXml/item2.xml><?xml version="1.0" encoding="utf-8"?>
-<b:Sources xmlns:b="http://schemas.openxmlformats.org/officeDocument/2006/bibliography" xmlns="http://schemas.openxmlformats.org/officeDocument/2006/bibliography" SelectedStyle="\HarvardAnglia2008OfficeOnline.xsl" StyleName="Harvard - Anglia" Version="2008"/>
+<b:Sources xmlns:b="http://schemas.openxmlformats.org/officeDocument/2006/bibliography" xmlns="http://schemas.openxmlformats.org/officeDocument/2006/bibliography" SelectedStyle="\HarvardAnglia2008OfficeOnline.xsl" StyleName="Harvard - Anglia" Version="2008">
+  <b:Source>
+    <b:Tag>JNi19</b:Tag>
+    <b:SourceType>JournalArticle</b:SourceType>
+    <b:Guid>{A8FEB71C-FF62-4712-B3A9-D61DC5971913}</b:Guid>
+    <b:Title>Machine Learning: Applications of Artifical Intelligence to Imaging and Diagnosis</b:Title>
+    <b:Year>2019</b:Year>
+    <b:URL>https://www.ncbi.nlm.nih.gov/pmc/articles/PMC6381354</b:URL>
+    <b:JournalName>Biophysical Reviews</b:JournalName>
+    <b:Pages>111-118</b:Pages>
+    <b:Volume>11</b:Volume>
+    <b:Issue>1</b:Issue>
+    <b:Author>
+      <b:Author>
+        <b:NameList>
+          <b:Person>
+            <b:Last>J</b:Last>
+            <b:First>Nichols</b:First>
+          </b:Person>
+          <b:Person>
+            <b:Last>H</b:Last>
+            <b:First>Chan</b:First>
+          </b:Person>
+          <b:Person>
+            <b:Last>M</b:Last>
+            <b:First>Baker</b:First>
+          </b:Person>
+        </b:NameList>
+      </b:Author>
+    </b:Author>
+    <b:RefOrder>1</b:RefOrder>
+  </b:Source>
+  <b:Source>
+    <b:Tag>IOS21</b:Tag>
+    <b:SourceType>JournalArticle</b:SourceType>
+    <b:Guid>{BE1873B9-F378-42E5-AF1A-543BD6CFEFDB}</b:Guid>
+    <b:Author>
+      <b:Author>
+        <b:Corporate>IOSR-JCE</b:Corporate>
+      </b:Author>
+    </b:Author>
+    <b:Title>A Critical Conceptual Analysis of Definitions of Aritifical Intelligence as Applicable to Computer Engineering</b:Title>
+    <b:JournalName>IOSR Journal of Computer Engineering</b:JournalName>
+    <b:Year>2021</b:Year>
+    <b:Pages>13</b:Pages>
+    <b:Volume>16</b:Volume>
+    <b:Issue>2</b:Issue>
+    <b:RefOrder>2</b:RefOrder>
+  </b:Source>
+  <b:Source>
+    <b:Tag>IBM21</b:Tag>
+    <b:SourceType>InternetSite</b:SourceType>
+    <b:Guid>{FD13984C-7259-4E08-A059-059E6F1D6DDA}</b:Guid>
+    <b:Author>
+      <b:Author>
+        <b:Corporate>IBM</b:Corporate>
+      </b:Author>
+    </b:Author>
+    <b:Title>Ibm.com</b:Title>
+    <b:Year>2021</b:Year>
+    <b:YearAccessed>2021</b:YearAccessed>
+    <b:MonthAccessed>October</b:MonthAccessed>
+    <b:DayAccessed>12</b:DayAccessed>
+    <b:URL>https://www.ibm.com/cloud/learn/machine-learning</b:URL>
+    <b:RefOrder>3</b:RefOrder>
+  </b:Source>
+  <b:Source>
+    <b:Tag>IBM211</b:Tag>
+    <b:SourceType>InternetSite</b:SourceType>
+    <b:Guid>{D8EFBB9F-7AD4-400D-B8B1-E6186DC3333F}</b:Guid>
+    <b:Author>
+      <b:Author>
+        <b:Corporate>IBM</b:Corporate>
+      </b:Author>
+    </b:Author>
+    <b:Title>Ibm.com</b:Title>
+    <b:Year>2021</b:Year>
+    <b:YearAccessed>2021</b:YearAccessed>
+    <b:MonthAccessed>October</b:MonthAccessed>
+    <b:DayAccessed>12</b:DayAccessed>
+    <b:URL>https://www.ibm.com/au-en/cloud/learn/neural-networks</b:URL>
+    <b:RefOrder>4</b:RefOrder>
+  </b:Source>
+  <b:Source>
+    <b:Tag>Mar21</b:Tag>
+    <b:SourceType>InternetSite</b:SourceType>
+    <b:Guid>{0589E8FD-619A-465F-B0AB-FCE00A51C7A7}</b:Guid>
+    <b:Title>Toward Data Science</b:Title>
+    <b:Year>2021</b:Year>
+    <b:YearAccessed>2021</b:YearAccessed>
+    <b:MonthAccessed>October</b:MonthAccessed>
+    <b:DayAccessed>12</b:DayAccessed>
+    <b:URL>https://towardsdatascience.com/overview-state-of-the-art-machine-learning-algorithms-per-discipline-per-task-c1a16a66b8bb</b:URL>
+    <b:Author>
+      <b:Author>
+        <b:NameList>
+          <b:Person>
+            <b:Last>Marius</b:Last>
+            <b:First>Hucker</b:First>
+          </b:Person>
+        </b:NameList>
+      </b:Author>
+    </b:Author>
+    <b:RefOrder>5</b:RefOrder>
+  </b:Source>
+  <b:Source>
+    <b:Tag>RobND</b:Tag>
+    <b:SourceType>InternetSite</b:SourceType>
+    <b:Guid>{557D65A5-CDE5-47A0-81DC-B1D070826485}</b:Guid>
+    <b:Title>Research Gate</b:Title>
+    <b:Year>2016</b:Year>
+    <b:YearAccessed>2021</b:YearAccessed>
+    <b:MonthAccessed>October</b:MonthAccessed>
+    <b:DayAccessed>12</b:DayAccessed>
+    <b:URL>https://www.researchgate.net/profile/Roberto-Arroyo-4/publication/304789242/figure/fig2/AS:380415174037504@1467709453041/Example-cases-of-pixel-wise-segmentation-performed-by-SegNet-on-real-road-scenarios.png</b:URL>
+    <b:Author>
+      <b:Author>
+        <b:NameList>
+          <b:Person>
+            <b:Last>Arroyo</b:Last>
+            <b:First>Roberto</b:First>
+          </b:Person>
+        </b:NameList>
+      </b:Author>
+    </b:Author>
+    <b:InternetSiteTitle>SegNet</b:InternetSiteTitle>
+    <b:RefOrder>6</b:RefOrder>
+  </b:Source>
+</b:Sources>
 </file>
 
 <file path=customXml/itemProps1.xml><?xml version="1.0" encoding="utf-8"?>
@@ -5915,7 +5974,7 @@
 </file>
 
 <file path=customXml/itemProps2.xml><?xml version="1.0" encoding="utf-8"?>
-<ds:datastoreItem xmlns:ds="http://schemas.openxmlformats.org/officeDocument/2006/customXml" ds:itemID="{11F6BB68-B774-4ECB-93E7-E0D3B6CAE9C7}">
+<ds:datastoreItem xmlns:ds="http://schemas.openxmlformats.org/officeDocument/2006/customXml" ds:itemID="{2E9D361D-1E68-4136-B50D-BF38F95052B3}">
   <ds:schemaRefs>
     <ds:schemaRef ds:uri="http://schemas.openxmlformats.org/officeDocument/2006/bibliography"/>
   </ds:schemaRefs>

</xml_diff>

<commit_message>
ready for Hugo Proofread
</commit_message>
<xml_diff>
--- a/IT Technologies file/A2 IT technology Machine Learning_REVIEWED_TP.docx
+++ b/IT Technologies file/A2 IT technology Machine Learning_REVIEWED_TP.docx
@@ -995,6 +995,7 @@
           <w:id w:val="326572207"/>
           <w:citation/>
         </w:sdtPr>
+        <w:sdtEndPr/>
         <w:sdtContent>
           <w:r>
             <w:rPr>
@@ -1096,6 +1097,7 @@
           <w:id w:val="-2010892679"/>
           <w:citation/>
         </w:sdtPr>
+        <w:sdtEndPr/>
         <w:sdtContent>
           <w:r>
             <w:fldChar w:fldCharType="begin"/>
@@ -1315,6 +1317,7 @@
           <w:id w:val="872964845"/>
           <w:citation/>
         </w:sdtPr>
+        <w:sdtEndPr/>
         <w:sdtContent>
           <w:r>
             <w:rPr>
@@ -1547,6 +1550,7 @@
           <w:id w:val="325629642"/>
           <w:citation/>
         </w:sdtPr>
+        <w:sdtEndPr/>
         <w:sdtContent>
           <w:r>
             <w:rPr>
@@ -2149,6 +2153,7 @@
           <w:id w:val="1844962179"/>
           <w:citation/>
         </w:sdtPr>
+        <w:sdtEndPr/>
         <w:sdtContent>
           <w:r>
             <w:rPr>
@@ -2330,27 +2335,14 @@
       <w:r>
         <w:t xml:space="preserve">Figure </w:t>
       </w:r>
-      <w:r>
-        <w:fldChar w:fldCharType="begin"/>
-      </w:r>
-      <w:r>
-        <w:instrText xml:space="preserve"> SEQ Figure \* ARABIC </w:instrText>
-      </w:r>
-      <w:r>
-        <w:fldChar w:fldCharType="separate"/>
-      </w:r>
-      <w:r>
-        <w:rPr>
-          <w:noProof/>
-        </w:rPr>
-        <w:t>1</w:t>
-      </w:r>
-      <w:r>
-        <w:rPr>
-          <w:noProof/>
-        </w:rPr>
-        <w:fldChar w:fldCharType="end"/>
-      </w:r>
+      <w:fldSimple w:instr=" SEQ Figure \* ARABIC ">
+        <w:r>
+          <w:rPr>
+            <w:noProof/>
+          </w:rPr>
+          <w:t>1</w:t>
+        </w:r>
+      </w:fldSimple>
       <w:r>
         <w:t xml:space="preserve"> </w:t>
       </w:r>
@@ -2370,6 +2362,7 @@
           <w:id w:val="-393583023"/>
           <w:citation/>
         </w:sdtPr>
+        <w:sdtEndPr/>
         <w:sdtContent>
           <w:r>
             <w:fldChar w:fldCharType="begin"/>
@@ -2418,6 +2411,7 @@
           <w:id w:val="1417978928"/>
           <w:citation/>
         </w:sdtPr>
+        <w:sdtEndPr/>
         <w:sdtContent>
           <w:r>
             <w:fldChar w:fldCharType="begin"/>
@@ -2510,6 +2504,7 @@
           <w:id w:val="-827213292"/>
           <w:citation/>
         </w:sdtPr>
+        <w:sdtEndPr/>
         <w:sdtContent>
           <w:r>
             <w:fldChar w:fldCharType="begin"/>
@@ -3182,7 +3177,7 @@
           <w:rFonts w:ascii="Calibri" w:hAnsi="Calibri" w:cs="Calibri"/>
           <w:lang w:val="en"/>
         </w:rPr>
-        <w:t>is</w:t>
+        <w:t>are</w:t>
       </w:r>
       <w:proofErr w:type="gramEnd"/>
       <w:r>
@@ -3190,7 +3185,14 @@
           <w:rFonts w:ascii="Calibri" w:hAnsi="Calibri" w:cs="Calibri"/>
           <w:lang w:val="en"/>
         </w:rPr>
-        <w:t xml:space="preserve"> not able to </w:t>
+        <w:t xml:space="preserve"> </w:t>
+      </w:r>
+      <w:r>
+        <w:rPr>
+          <w:rFonts w:ascii="Calibri" w:hAnsi="Calibri" w:cs="Calibri"/>
+          <w:lang w:val="en"/>
+        </w:rPr>
+        <w:t xml:space="preserve">not able to </w:t>
       </w:r>
       <w:r>
         <w:rPr>
@@ -3211,6 +3213,13 @@
           <w:rFonts w:ascii="Calibri" w:hAnsi="Calibri" w:cs="Calibri"/>
           <w:lang w:val="en"/>
         </w:rPr>
+        <w:t>,</w:t>
+      </w:r>
+      <w:r>
+        <w:rPr>
+          <w:rFonts w:ascii="Calibri" w:hAnsi="Calibri" w:cs="Calibri"/>
+          <w:lang w:val="en"/>
+        </w:rPr>
         <w:t xml:space="preserve"> </w:t>
       </w:r>
       <w:r>
@@ -3226,21 +3235,6 @@
           <w:lang w:val="en"/>
         </w:rPr>
         <w:t>develop, they will become much more efficient assistants.</w:t>
-      </w:r>
-      <w:r>
-        <w:rPr>
-          <w:rFonts w:ascii="Calibri" w:hAnsi="Calibri" w:cs="Calibri"/>
-          <w:lang w:val="en"/>
-        </w:rPr>
-        <w:t xml:space="preserve"> </w:t>
-      </w:r>
-      <w:r>
-        <w:rPr>
-          <w:rFonts w:ascii="Calibri" w:hAnsi="Calibri" w:cs="Calibri"/>
-          <w:highlight w:val="red"/>
-          <w:lang w:val="en"/>
-        </w:rPr>
-        <w:t>Once further developed, NLP</w:t>
       </w:r>
       <w:r>
         <w:rPr>
@@ -3648,20 +3642,19 @@
     <w:bookmarkStart w:id="5" w:name="_Toc85115302" w:displacedByCustomXml="next"/>
     <w:sdt>
       <w:sdtPr>
+        <w:rPr>
+          <w:rFonts w:asciiTheme="minorHAnsi" w:eastAsiaTheme="minorEastAsia" w:hAnsiTheme="minorHAnsi" w:cstheme="minorBidi"/>
+          <w:color w:val="auto"/>
+          <w:sz w:val="22"/>
+          <w:szCs w:val="22"/>
+        </w:rPr>
         <w:id w:val="261420641"/>
         <w:docPartObj>
           <w:docPartGallery w:val="Bibliographies"/>
           <w:docPartUnique/>
         </w:docPartObj>
       </w:sdtPr>
-      <w:sdtEndPr>
-        <w:rPr>
-          <w:rFonts w:asciiTheme="minorHAnsi" w:eastAsiaTheme="minorEastAsia" w:hAnsiTheme="minorHAnsi" w:cstheme="minorBidi"/>
-          <w:color w:val="auto"/>
-          <w:sz w:val="22"/>
-          <w:szCs w:val="22"/>
-        </w:rPr>
-      </w:sdtEndPr>
+      <w:sdtEndPr/>
       <w:sdtContent>
         <w:p>
           <w:pPr>
@@ -3677,6 +3670,7 @@
             <w:id w:val="-573587230"/>
             <w:bibliography/>
           </w:sdtPr>
+          <w:sdtEndPr/>
           <w:sdtContent>
             <w:p>
               <w:pPr>
@@ -5048,6 +5042,7 @@
     <w:rsid w:val="00226288"/>
     <w:rsid w:val="002C04DE"/>
     <w:rsid w:val="00511C41"/>
+    <w:rsid w:val="006C2CEA"/>
     <w:rsid w:val="00B44B74"/>
   </w:rsids>
   <m:mathPr>

</xml_diff>